<commit_message>
Intro for Project Plan & WBS document made (Gia and Jackson to check)
</commit_message>
<xml_diff>
--- a/Project Plan.docx
+++ b/Project Plan.docx
@@ -1,6 +1,6 @@
 
 <file path=word/document.xml><?xml version="1.0" encoding="utf-8"?>
-<w:document xmlns:wpc="http://schemas.microsoft.com/office/word/2010/wordprocessingCanvas" xmlns:cx="http://schemas.microsoft.com/office/drawing/2014/chartex" xmlns:cx1="http://schemas.microsoft.com/office/drawing/2015/9/8/chartex" xmlns:mc="http://schemas.openxmlformats.org/markup-compatibility/2006" xmlns:o="urn:schemas-microsoft-com:office:office" xmlns:r="http://schemas.openxmlformats.org/officeDocument/2006/relationships" xmlns:m="http://schemas.openxmlformats.org/officeDocument/2006/math" xmlns:v="urn:schemas-microsoft-com:vml" xmlns:wp14="http://schemas.microsoft.com/office/word/2010/wordprocessingDrawing" xmlns:wp="http://schemas.openxmlformats.org/drawingml/2006/wordprocessingDrawing" xmlns:w10="urn:schemas-microsoft-com:office:word" xmlns:w="http://schemas.openxmlformats.org/wordprocessingml/2006/main" xmlns:w14="http://schemas.microsoft.com/office/word/2010/wordml" xmlns:w15="http://schemas.microsoft.com/office/word/2012/wordml" xmlns:w16se="http://schemas.microsoft.com/office/word/2015/wordml/symex" xmlns:wpg="http://schemas.microsoft.com/office/word/2010/wordprocessingGroup" xmlns:wpi="http://schemas.microsoft.com/office/word/2010/wordprocessingInk" xmlns:wne="http://schemas.microsoft.com/office/word/2006/wordml" xmlns:wps="http://schemas.microsoft.com/office/word/2010/wordprocessingShape" mc:Ignorable="w14 w15 w16se wp14">
+<w:document xmlns:wpc="http://schemas.microsoft.com/office/word/2010/wordprocessingCanvas" xmlns:cx="http://schemas.microsoft.com/office/drawing/2014/chartex" xmlns:cx1="http://schemas.microsoft.com/office/drawing/2015/9/8/chartex" xmlns:cx2="http://schemas.microsoft.com/office/drawing/2015/10/21/chartex" xmlns:cx3="http://schemas.microsoft.com/office/drawing/2016/5/9/chartex" xmlns:cx4="http://schemas.microsoft.com/office/drawing/2016/5/10/chartex" xmlns:cx5="http://schemas.microsoft.com/office/drawing/2016/5/11/chartex" xmlns:cx6="http://schemas.microsoft.com/office/drawing/2016/5/12/chartex" xmlns:cx7="http://schemas.microsoft.com/office/drawing/2016/5/13/chartex" xmlns:cx8="http://schemas.microsoft.com/office/drawing/2016/5/14/chartex" xmlns:mc="http://schemas.openxmlformats.org/markup-compatibility/2006" xmlns:aink="http://schemas.microsoft.com/office/drawing/2016/ink" xmlns:am3d="http://schemas.microsoft.com/office/drawing/2017/model3d" xmlns:o="urn:schemas-microsoft-com:office:office" xmlns:oel="http://schemas.microsoft.com/office/2019/extlst" xmlns:r="http://schemas.openxmlformats.org/officeDocument/2006/relationships" xmlns:m="http://schemas.openxmlformats.org/officeDocument/2006/math" xmlns:v="urn:schemas-microsoft-com:vml" xmlns:wp14="http://schemas.microsoft.com/office/word/2010/wordprocessingDrawing" xmlns:wp="http://schemas.openxmlformats.org/drawingml/2006/wordprocessingDrawing" xmlns:w10="urn:schemas-microsoft-com:office:word" xmlns:w="http://schemas.openxmlformats.org/wordprocessingml/2006/main" xmlns:w14="http://schemas.microsoft.com/office/word/2010/wordml" xmlns:w15="http://schemas.microsoft.com/office/word/2012/wordml" xmlns:w16cex="http://schemas.microsoft.com/office/word/2018/wordml/cex" xmlns:w16cid="http://schemas.microsoft.com/office/word/2016/wordml/cid" xmlns:w16="http://schemas.microsoft.com/office/word/2018/wordml" xmlns:w16sdtdh="http://schemas.microsoft.com/office/word/2020/wordml/sdtdatahash" xmlns:w16se="http://schemas.microsoft.com/office/word/2015/wordml/symex" xmlns:wpg="http://schemas.microsoft.com/office/word/2010/wordprocessingGroup" xmlns:wpi="http://schemas.microsoft.com/office/word/2010/wordprocessingInk" xmlns:wne="http://schemas.microsoft.com/office/word/2006/wordml" xmlns:wps="http://schemas.microsoft.com/office/word/2010/wordprocessingShape" mc:Ignorable="w14 w15 w16se w16cid w16 w16cex w16sdtdh wp14">
   <w:body>
     <w:p>
       <w:pPr>
@@ -18,15 +18,31 @@
         <w:pStyle w:val="Title"/>
       </w:pPr>
       <w:r>
-        <w:t>&lt;Project Name&gt;</w:t>
-      </w:r>
-    </w:p>
-    <w:p>
-      <w:r>
-        <w:t>Student Name</w:t>
-      </w:r>
-      <w:r>
-        <w:t>s</w:t>
+        <w:t>Analysing AirBnB Data in Manly NSW</w:t>
+      </w:r>
+    </w:p>
+    <w:p>
+      <w:pPr>
+        <w:spacing w:after="0"/>
+      </w:pPr>
+      <w:r>
+        <w:t>Georgia Platt</w:t>
+      </w:r>
+    </w:p>
+    <w:p>
+      <w:pPr>
+        <w:spacing w:after="0"/>
+      </w:pPr>
+      <w:r>
+        <w:t>Jackson Scown</w:t>
+      </w:r>
+    </w:p>
+    <w:p>
+      <w:pPr>
+        <w:spacing w:after="0"/>
+      </w:pPr>
+      <w:r>
+        <w:t>Gia Huy Lieu</w:t>
       </w:r>
     </w:p>
     <w:p>
@@ -718,6 +734,7 @@
           <w:ilvl w:val="1"/>
           <w:numId w:val="2"/>
         </w:numPr>
+        <w:ind w:left="432"/>
       </w:pPr>
       <w:r>
         <w:t>Background</w:t>
@@ -730,6 +747,134 @@
           <w:i/>
         </w:rPr>
       </w:pPr>
+      <w:r>
+        <w:rPr>
+          <w:i/>
+        </w:rPr>
+        <w:t>The Sydney AirBnB Data Analysis project aims to analy</w:t>
+      </w:r>
+      <w:r>
+        <w:rPr>
+          <w:i/>
+        </w:rPr>
+        <w:t>s</w:t>
+      </w:r>
+      <w:r>
+        <w:rPr>
+          <w:i/>
+        </w:rPr>
+        <w:t xml:space="preserve">e a </w:t>
+      </w:r>
+      <w:r>
+        <w:rPr>
+          <w:i/>
+        </w:rPr>
+        <w:t xml:space="preserve">detailed </w:t>
+      </w:r>
+      <w:r>
+        <w:rPr>
+          <w:i/>
+        </w:rPr>
+        <w:t xml:space="preserve">dataset containing information </w:t>
+      </w:r>
+      <w:r>
+        <w:rPr>
+          <w:i/>
+        </w:rPr>
+        <w:t>regarding</w:t>
+      </w:r>
+      <w:r>
+        <w:rPr>
+          <w:i/>
+        </w:rPr>
+        <w:t xml:space="preserve"> </w:t>
+      </w:r>
+      <w:r>
+        <w:rPr>
+          <w:i/>
+        </w:rPr>
+        <w:t>AirBnB listings in Sydney</w:t>
+      </w:r>
+      <w:r>
+        <w:rPr>
+          <w:i/>
+        </w:rPr>
+        <w:t xml:space="preserve"> Australia</w:t>
+      </w:r>
+      <w:r>
+        <w:rPr>
+          <w:i/>
+        </w:rPr>
+        <w:t>. The project involves various tasks, including retrieving and reporting listing information for</w:t>
+      </w:r>
+      <w:r>
+        <w:rPr>
+          <w:i/>
+        </w:rPr>
+        <w:t xml:space="preserve"> accommodation in Manly</w:t>
+      </w:r>
+      <w:r>
+        <w:rPr>
+          <w:i/>
+        </w:rPr>
+        <w:t xml:space="preserve"> </w:t>
+      </w:r>
+      <w:r>
+        <w:rPr>
+          <w:i/>
+        </w:rPr>
+        <w:t>between 2012 and 2023</w:t>
+      </w:r>
+      <w:r>
+        <w:rPr>
+          <w:i/>
+        </w:rPr>
+        <w:t xml:space="preserve">, creating a price distribution chart, conducting keyword-based searches, </w:t>
+      </w:r>
+      <w:r>
+        <w:rPr>
+          <w:i/>
+        </w:rPr>
+        <w:t>analysing</w:t>
+      </w:r>
+      <w:r>
+        <w:rPr>
+          <w:i/>
+        </w:rPr>
+        <w:t xml:space="preserve"> customer comments related to cleanliness, and </w:t>
+      </w:r>
+      <w:r>
+        <w:rPr>
+          <w:i/>
+        </w:rPr>
+        <w:t xml:space="preserve">analysing </w:t>
+      </w:r>
+      <w:r>
+        <w:rPr>
+          <w:i/>
+        </w:rPr>
+        <w:t xml:space="preserve">booking trends using </w:t>
+      </w:r>
+      <w:commentRangeStart w:id="1"/>
+      <w:r>
+        <w:rPr>
+          <w:i/>
+        </w:rPr>
+        <w:t>Time Series Analysis</w:t>
+      </w:r>
+      <w:commentRangeEnd w:id="1"/>
+      <w:r>
+        <w:rPr>
+          <w:rStyle w:val="CommentReference"/>
+        </w:rPr>
+        <w:commentReference w:id="1"/>
+      </w:r>
+      <w:r>
+        <w:rPr>
+          <w:i/>
+        </w:rPr>
+        <w:t>. The goal is to provide valuable insights into the AirBnB market in Sydney and enhance decision-making for hosts, guests, and stakeholders.</w:t>
+      </w:r>
     </w:p>
     <w:p>
       <w:pPr>
@@ -738,14 +883,182 @@
           <w:ilvl w:val="1"/>
           <w:numId w:val="2"/>
         </w:numPr>
-      </w:pPr>
-      <w:bookmarkStart w:id="1" w:name="_Toc46748289"/>
+        <w:ind w:left="432"/>
+      </w:pPr>
+      <w:bookmarkStart w:id="2" w:name="_Toc46748289"/>
       <w:r>
         <w:t>Scope</w:t>
       </w:r>
-      <w:bookmarkEnd w:id="1"/>
-    </w:p>
-    <w:p/>
+      <w:bookmarkEnd w:id="2"/>
+    </w:p>
+    <w:p>
+      <w:pPr>
+        <w:pStyle w:val="ListParagraph"/>
+        <w:numPr>
+          <w:ilvl w:val="0"/>
+          <w:numId w:val="3"/>
+        </w:numPr>
+      </w:pPr>
+      <w:r>
+        <w:t xml:space="preserve">Data Collection and Preparation: </w:t>
+      </w:r>
+    </w:p>
+    <w:p>
+      <w:pPr>
+        <w:pStyle w:val="ListParagraph"/>
+      </w:pPr>
+      <w:r>
+        <w:t>Obtain the Sydney AirBnB dataset, clean and preprocess the data for analysis. This involves handling missing values, data validation, and data formatting.</w:t>
+      </w:r>
+      <w:r>
+        <w:t xml:space="preserve"> Need to clean</w:t>
+      </w:r>
+      <w:r>
+        <w:t xml:space="preserve"> “name” column of dataset. </w:t>
+      </w:r>
+    </w:p>
+    <w:p>
+      <w:pPr>
+        <w:pStyle w:val="ListParagraph"/>
+        <w:numPr>
+          <w:ilvl w:val="0"/>
+          <w:numId w:val="3"/>
+        </w:numPr>
+      </w:pPr>
+      <w:r>
+        <w:t xml:space="preserve">Data Retrieval and Reporting: </w:t>
+      </w:r>
+    </w:p>
+    <w:p>
+      <w:pPr>
+        <w:pStyle w:val="ListParagraph"/>
+      </w:pPr>
+      <w:r>
+        <w:t xml:space="preserve">Develop a system to retrieve and display information about </w:t>
+      </w:r>
+      <w:r>
+        <w:t>Manly listings between 2012 and 2015</w:t>
+      </w:r>
+      <w:r>
+        <w:t xml:space="preserve">. This includes listing details such as property </w:t>
+      </w:r>
+      <w:r>
+        <w:t xml:space="preserve">name, room type, </w:t>
+      </w:r>
+      <w:r>
+        <w:t xml:space="preserve">price, number of reviews, etc. </w:t>
+      </w:r>
+    </w:p>
+    <w:p>
+      <w:pPr>
+        <w:pStyle w:val="ListParagraph"/>
+        <w:numPr>
+          <w:ilvl w:val="0"/>
+          <w:numId w:val="3"/>
+        </w:numPr>
+      </w:pPr>
+      <w:r>
+        <w:t xml:space="preserve">Price Distribution Chart: </w:t>
+      </w:r>
+    </w:p>
+    <w:p>
+      <w:pPr>
+        <w:pStyle w:val="ListParagraph"/>
+      </w:pPr>
+      <w:r>
+        <w:t xml:space="preserve">Generate a visual representation (chart) of the distribution of property prices </w:t>
+      </w:r>
+      <w:r>
+        <w:t>between 2012 and 2023</w:t>
+      </w:r>
+      <w:r>
+        <w:t>. This chart will help understand the range and spread of prices.</w:t>
+      </w:r>
+    </w:p>
+    <w:p>
+      <w:pPr>
+        <w:pStyle w:val="ListParagraph"/>
+        <w:numPr>
+          <w:ilvl w:val="0"/>
+          <w:numId w:val="3"/>
+        </w:numPr>
+      </w:pPr>
+      <w:r>
+        <w:t xml:space="preserve">Keyword-based Search: </w:t>
+      </w:r>
+    </w:p>
+    <w:p>
+      <w:pPr>
+        <w:pStyle w:val="ListParagraph"/>
+      </w:pPr>
+      <w:r>
+        <w:t>Implement a search functionality to retrieve records containing specific user-entered keywords (e.g., "pool," "pet"). This feature enables users to find listings that match their preferences.</w:t>
+      </w:r>
+    </w:p>
+    <w:p>
+      <w:pPr>
+        <w:pStyle w:val="ListParagraph"/>
+        <w:numPr>
+          <w:ilvl w:val="0"/>
+          <w:numId w:val="3"/>
+        </w:numPr>
+      </w:pPr>
+      <w:r>
+        <w:t xml:space="preserve">Cleanliness Analysis: </w:t>
+      </w:r>
+    </w:p>
+    <w:p>
+      <w:pPr>
+        <w:pStyle w:val="ListParagraph"/>
+      </w:pPr>
+      <w:r>
+        <w:t>Analy</w:t>
+      </w:r>
+      <w:r>
+        <w:t>s</w:t>
+      </w:r>
+      <w:r>
+        <w:t>e customer reviews to identify factors related to cleanliness. Develop a method to extract relevant reviews and quantify the frequency of cleanliness-related keywords.</w:t>
+      </w:r>
+    </w:p>
+    <w:p>
+      <w:pPr>
+        <w:pStyle w:val="ListParagraph"/>
+        <w:numPr>
+          <w:ilvl w:val="0"/>
+          <w:numId w:val="3"/>
+        </w:numPr>
+      </w:pPr>
+      <w:r>
+        <w:t>Time Series Analysis</w:t>
+      </w:r>
+      <w:r>
+        <w:t>:</w:t>
+      </w:r>
+    </w:p>
+    <w:p>
+      <w:pPr>
+        <w:pStyle w:val="ListParagraph"/>
+      </w:pPr>
+      <w:r>
+        <w:t xml:space="preserve">Perform an innovative analysis, which </w:t>
+      </w:r>
+      <w:r>
+        <w:t>explores</w:t>
+      </w:r>
+      <w:r>
+        <w:t xml:space="preserve"> trends in booking patterns over time.</w:t>
+      </w:r>
+      <w:r>
+        <w:t xml:space="preserve"> </w:t>
+      </w:r>
+      <w:r>
+        <w:t xml:space="preserve">Analyse with the assumption that the last review was completed the day the </w:t>
+      </w:r>
+      <w:r>
+        <w:t xml:space="preserve">booking came to an end. </w:t>
+      </w:r>
+    </w:p>
     <w:p>
       <w:pPr>
         <w:pStyle w:val="Heading2"/>
@@ -753,45 +1066,312 @@
           <w:ilvl w:val="1"/>
           <w:numId w:val="2"/>
         </w:numPr>
-      </w:pPr>
-      <w:bookmarkStart w:id="2" w:name="_Toc46748290"/>
+        <w:ind w:left="432"/>
+      </w:pPr>
+      <w:bookmarkStart w:id="3" w:name="_Toc46748290"/>
       <w:r>
         <w:t>Document contents</w:t>
       </w:r>
-      <w:bookmarkEnd w:id="2"/>
+      <w:bookmarkEnd w:id="3"/>
     </w:p>
     <w:p>
       <w:pPr>
         <w:pStyle w:val="ListParagraph"/>
-        <w:ind w:left="857"/>
-      </w:pPr>
+        <w:numPr>
+          <w:ilvl w:val="0"/>
+          <w:numId w:val="4"/>
+        </w:numPr>
+        <w:spacing w:after="0"/>
+        <w:ind w:left="360"/>
+      </w:pPr>
+      <w:r>
+        <w:t>Introduction:</w:t>
+      </w:r>
+    </w:p>
+    <w:p>
+      <w:pPr>
+        <w:spacing w:after="0"/>
+        <w:ind w:firstLine="720"/>
+      </w:pPr>
+      <w:r>
+        <w:t xml:space="preserve">Problem Statement: </w:t>
+      </w:r>
+    </w:p>
+    <w:p>
+      <w:pPr>
+        <w:spacing w:after="0"/>
+        <w:ind w:left="1440"/>
+      </w:pPr>
+      <w:r>
+        <w:t>Describe the objective of the project, which is to analy</w:t>
+      </w:r>
+      <w:r>
+        <w:t>s</w:t>
+      </w:r>
+      <w:r>
+        <w:t>e a comprehensive dataset of AirBnB listings in Sydney to provide valuable insights for hosts, guests, and stakeholders.</w:t>
+      </w:r>
+    </w:p>
+    <w:p>
+      <w:pPr>
+        <w:spacing w:after="0"/>
+        <w:ind w:firstLine="720"/>
+      </w:pPr>
+      <w:r>
+        <w:t xml:space="preserve">Project Scope: </w:t>
+      </w:r>
+    </w:p>
+    <w:p>
+      <w:pPr>
+        <w:spacing w:after="0"/>
+        <w:ind w:left="1440"/>
+      </w:pPr>
+      <w:r>
+        <w:t xml:space="preserve">Define the scope of the project, including tasks such as data retrieval for Manly listings, price distribution chart creation, keyword-based searches, cleanliness analysis, and </w:t>
+      </w:r>
+      <w:r>
+        <w:t>t</w:t>
+      </w:r>
+      <w:r>
+        <w:t xml:space="preserve">ime </w:t>
+      </w:r>
+      <w:r>
+        <w:t>s</w:t>
+      </w:r>
+      <w:r>
+        <w:t xml:space="preserve">eries </w:t>
+      </w:r>
+      <w:r>
+        <w:t>a</w:t>
+      </w:r>
+      <w:r>
+        <w:t>nalysis.</w:t>
+      </w:r>
+    </w:p>
+    <w:p>
+      <w:pPr>
+        <w:spacing w:after="0"/>
+        <w:ind w:firstLine="720"/>
+      </w:pPr>
+      <w:r>
+        <w:lastRenderedPageBreak/>
+        <w:t xml:space="preserve">Document Overview: </w:t>
+      </w:r>
+    </w:p>
+    <w:p>
+      <w:pPr>
+        <w:spacing w:after="0"/>
+        <w:ind w:left="720" w:firstLine="720"/>
+      </w:pPr>
+      <w:r>
+        <w:t>Provide an outline of the sections covered in the document.</w:t>
+      </w:r>
     </w:p>
     <w:p>
       <w:pPr>
         <w:pStyle w:val="ListParagraph"/>
-        <w:ind w:left="857"/>
-      </w:pPr>
-    </w:p>
-    <w:p>
-      <w:pPr>
-        <w:jc w:val="both"/>
-        <w:rPr>
-          <w:i/>
-          <w:color w:val="FF0000"/>
-        </w:rPr>
-      </w:pPr>
-      <w:r>
-        <w:rPr>
-          <w:i/>
-          <w:color w:val="FF0000"/>
-        </w:rPr>
-        <w:t xml:space="preserve">Include some background information about the problem, the scope and what this document will contain. </w:t>
-      </w:r>
-    </w:p>
-    <w:p/>
-    <w:p/>
-    <w:p/>
-    <w:p>
+        <w:numPr>
+          <w:ilvl w:val="0"/>
+          <w:numId w:val="4"/>
+        </w:numPr>
+        <w:spacing w:after="0"/>
+        <w:ind w:left="360"/>
+      </w:pPr>
+      <w:r>
+        <w:t>Work Breakdown Structure (WBS):</w:t>
+      </w:r>
+    </w:p>
+    <w:p>
+      <w:pPr>
+        <w:spacing w:after="0"/>
+        <w:ind w:firstLine="720"/>
+      </w:pPr>
+      <w:r>
+        <w:t xml:space="preserve">WBS Overview: </w:t>
+      </w:r>
+    </w:p>
+    <w:p>
+      <w:pPr>
+        <w:spacing w:after="0"/>
+        <w:ind w:left="1440"/>
+      </w:pPr>
+      <w:r>
+        <w:t>Present a hierarchical breakdown of the project tasks, starting from high-level components (e.g., Data Collection) and drilling down into sub-tasks (e.g., Data Cleaning, Data Preprocessing).</w:t>
+      </w:r>
+    </w:p>
+    <w:p>
+      <w:pPr>
+        <w:spacing w:after="0"/>
+        <w:ind w:firstLine="720"/>
+      </w:pPr>
+      <w:r>
+        <w:t xml:space="preserve">WBS Diagram: </w:t>
+      </w:r>
+    </w:p>
+    <w:p>
+      <w:pPr>
+        <w:spacing w:after="0"/>
+        <w:ind w:left="1440"/>
+      </w:pPr>
+      <w:r>
+        <w:t>Include a visual representation of the WBS with task relationships and</w:t>
+      </w:r>
+      <w:r>
+        <w:t xml:space="preserve"> </w:t>
+      </w:r>
+      <w:r>
+        <w:t>dependencies.</w:t>
+      </w:r>
+    </w:p>
+    <w:p>
+      <w:pPr>
+        <w:pStyle w:val="ListParagraph"/>
+        <w:numPr>
+          <w:ilvl w:val="0"/>
+          <w:numId w:val="4"/>
+        </w:numPr>
+        <w:spacing w:after="0"/>
+        <w:ind w:left="360"/>
+      </w:pPr>
+      <w:r>
+        <w:t>Activity Definition and Estimation:</w:t>
+      </w:r>
+    </w:p>
+    <w:p>
+      <w:pPr>
+        <w:spacing w:after="0"/>
+        <w:ind w:firstLine="720"/>
+      </w:pPr>
+      <w:r>
+        <w:t xml:space="preserve">Task Definitions: </w:t>
+      </w:r>
+    </w:p>
+    <w:p>
+      <w:pPr>
+        <w:spacing w:after="0"/>
+        <w:ind w:left="1440"/>
+      </w:pPr>
+      <w:r>
+        <w:t>Detail the tasks identified in the WBS, including a brief description of each task's purpose.</w:t>
+      </w:r>
+    </w:p>
+    <w:p>
+      <w:pPr>
+        <w:spacing w:after="0"/>
+        <w:ind w:firstLine="720"/>
+      </w:pPr>
+      <w:r>
+        <w:t xml:space="preserve">Task Duration Estimation: </w:t>
+      </w:r>
+    </w:p>
+    <w:p>
+      <w:pPr>
+        <w:spacing w:after="0"/>
+        <w:ind w:left="720"/>
+      </w:pPr>
+      <w:r>
+        <w:t>Provide estimated durations for each task based on team expertise, historical data, and potential complexities.</w:t>
+      </w:r>
+    </w:p>
+    <w:p>
+      <w:pPr>
+        <w:pStyle w:val="ListParagraph"/>
+        <w:numPr>
+          <w:ilvl w:val="0"/>
+          <w:numId w:val="4"/>
+        </w:numPr>
+        <w:spacing w:after="0"/>
+        <w:ind w:left="360"/>
+      </w:pPr>
+      <w:r>
+        <w:t>Gantt Chart:</w:t>
+      </w:r>
+    </w:p>
+    <w:p>
+      <w:pPr>
+        <w:spacing w:after="0"/>
+        <w:ind w:firstLine="720"/>
+      </w:pPr>
+      <w:r>
+        <w:t xml:space="preserve">Project Timeline: </w:t>
+      </w:r>
+    </w:p>
+    <w:p>
+      <w:pPr>
+        <w:spacing w:after="0"/>
+        <w:ind w:left="720" w:firstLine="720"/>
+      </w:pPr>
+      <w:r>
+        <w:t>Present the timeline of the project with tasks plotted over time.</w:t>
+      </w:r>
+    </w:p>
+    <w:p>
+      <w:pPr>
+        <w:spacing w:after="0"/>
+        <w:ind w:firstLine="720"/>
+      </w:pPr>
+      <w:r>
+        <w:t xml:space="preserve">Milestones: </w:t>
+      </w:r>
+    </w:p>
+    <w:p>
+      <w:pPr>
+        <w:spacing w:after="0"/>
+        <w:ind w:left="1440"/>
+      </w:pPr>
+      <w:r>
+        <w:t>Highlight key milestones, such as Data Collection Completion, Analysis Phases, and</w:t>
+      </w:r>
+      <w:r>
+        <w:t xml:space="preserve"> f</w:t>
+      </w:r>
+      <w:r>
+        <w:t xml:space="preserve">inal </w:t>
+      </w:r>
+      <w:r>
+        <w:t>r</w:t>
+      </w:r>
+      <w:r>
+        <w:t>eporting.</w:t>
+      </w:r>
+    </w:p>
+    <w:p>
+      <w:pPr>
+        <w:spacing w:after="0"/>
+        <w:ind w:firstLine="720"/>
+      </w:pPr>
+      <w:r>
+        <w:t xml:space="preserve">Dependencies: </w:t>
+      </w:r>
+    </w:p>
+    <w:p>
+      <w:pPr>
+        <w:spacing w:after="0"/>
+        <w:ind w:left="720" w:firstLine="720"/>
+      </w:pPr>
+      <w:r>
+        <w:t>Depict task dependencies to show the order in which tasks need to be executed.</w:t>
+      </w:r>
+    </w:p>
+    <w:p>
+      <w:pPr>
+        <w:spacing w:after="0"/>
+      </w:pPr>
+    </w:p>
+    <w:p>
+      <w:pPr>
+        <w:spacing w:after="0"/>
+      </w:pPr>
+    </w:p>
+    <w:p>
+      <w:pPr>
+        <w:spacing w:after="0"/>
+      </w:pPr>
+    </w:p>
+    <w:p>
+      <w:pPr>
+        <w:spacing w:after="0"/>
+      </w:pPr>
       <w:r>
         <w:br w:type="page"/>
       </w:r>
@@ -804,12 +1384,12 @@
           <w:numId w:val="2"/>
         </w:numPr>
       </w:pPr>
-      <w:bookmarkStart w:id="3" w:name="_Toc46748291"/>
+      <w:bookmarkStart w:id="4" w:name="_Toc46748291"/>
       <w:r>
         <w:lastRenderedPageBreak/>
         <w:t>Work Breakdown Structure</w:t>
       </w:r>
-      <w:bookmarkEnd w:id="3"/>
+      <w:bookmarkEnd w:id="4"/>
     </w:p>
     <w:p/>
     <w:p>
@@ -846,8 +1426,17 @@
           <w:i/>
           <w:color w:val="FF0000"/>
         </w:rPr>
-        <w:t>. Remember to consider ALL project activities – anything you do or will need to do should be included in the WBS</w:t>
-      </w:r>
+        <w:t xml:space="preserve">. Remember to consider ALL project activities – anything you do or will need to do should be included in the </w:t>
+      </w:r>
+      <w:proofErr w:type="gramStart"/>
+      <w:r>
+        <w:rPr>
+          <w:i/>
+          <w:color w:val="FF0000"/>
+        </w:rPr>
+        <w:t>WBS</w:t>
+      </w:r>
+      <w:proofErr w:type="gramEnd"/>
     </w:p>
     <w:p>
       <w:pPr>
@@ -929,8 +1518,6 @@
         </w:rPr>
         <w:t>Activity Definition</w:t>
       </w:r>
-      <w:bookmarkStart w:id="4" w:name="_GoBack"/>
-      <w:bookmarkEnd w:id="4"/>
     </w:p>
     <w:p>
       <w:pPr>
@@ -1079,8 +1666,47 @@
 </w:document>
 </file>
 
+<file path=word/comments.xml><?xml version="1.0" encoding="utf-8"?>
+<w:comments xmlns:wpc="http://schemas.microsoft.com/office/word/2010/wordprocessingCanvas" xmlns:cx="http://schemas.microsoft.com/office/drawing/2014/chartex" xmlns:cx1="http://schemas.microsoft.com/office/drawing/2015/9/8/chartex" xmlns:cx2="http://schemas.microsoft.com/office/drawing/2015/10/21/chartex" xmlns:cx3="http://schemas.microsoft.com/office/drawing/2016/5/9/chartex" xmlns:cx4="http://schemas.microsoft.com/office/drawing/2016/5/10/chartex" xmlns:cx5="http://schemas.microsoft.com/office/drawing/2016/5/11/chartex" xmlns:cx6="http://schemas.microsoft.com/office/drawing/2016/5/12/chartex" xmlns:cx7="http://schemas.microsoft.com/office/drawing/2016/5/13/chartex" xmlns:cx8="http://schemas.microsoft.com/office/drawing/2016/5/14/chartex" xmlns:mc="http://schemas.openxmlformats.org/markup-compatibility/2006" xmlns:aink="http://schemas.microsoft.com/office/drawing/2016/ink" xmlns:am3d="http://schemas.microsoft.com/office/drawing/2017/model3d" xmlns:o="urn:schemas-microsoft-com:office:office" xmlns:oel="http://schemas.microsoft.com/office/2019/extlst" xmlns:r="http://schemas.openxmlformats.org/officeDocument/2006/relationships" xmlns:m="http://schemas.openxmlformats.org/officeDocument/2006/math" xmlns:v="urn:schemas-microsoft-com:vml" xmlns:wp14="http://schemas.microsoft.com/office/word/2010/wordprocessingDrawing" xmlns:wp="http://schemas.openxmlformats.org/drawingml/2006/wordprocessingDrawing" xmlns:w10="urn:schemas-microsoft-com:office:word" xmlns:w="http://schemas.openxmlformats.org/wordprocessingml/2006/main" xmlns:w14="http://schemas.microsoft.com/office/word/2010/wordml" xmlns:w15="http://schemas.microsoft.com/office/word/2012/wordml" xmlns:w16cex="http://schemas.microsoft.com/office/word/2018/wordml/cex" xmlns:w16cid="http://schemas.microsoft.com/office/word/2016/wordml/cid" xmlns:w16="http://schemas.microsoft.com/office/word/2018/wordml" xmlns:w16sdtdh="http://schemas.microsoft.com/office/word/2020/wordml/sdtdatahash" xmlns:w16se="http://schemas.microsoft.com/office/word/2015/wordml/symex" xmlns:wpg="http://schemas.microsoft.com/office/word/2010/wordprocessingGroup" xmlns:wpi="http://schemas.microsoft.com/office/word/2010/wordprocessingInk" xmlns:wne="http://schemas.microsoft.com/office/word/2006/wordml" xmlns:wps="http://schemas.microsoft.com/office/word/2010/wordprocessingShape" mc:Ignorable="w14 w15 w16se w16cid w16 w16cex w16sdtdh wp14">
+  <w:comment w:id="1" w:author="Georgia Platt" w:date="2023-08-24T16:22:00Z" w:initials="GP">
+    <w:p>
+      <w:pPr>
+        <w:pStyle w:val="CommentText"/>
+      </w:pPr>
+      <w:r>
+        <w:rPr>
+          <w:rStyle w:val="CommentReference"/>
+        </w:rPr>
+        <w:annotationRef/>
+      </w:r>
+      <w:r>
+        <w:t>This is the "analysis tool" I think we should use - analyse when bookings are made to predict busy/quiet periods.</w:t>
+      </w:r>
+    </w:p>
+  </w:comment>
+</w:comments>
+</file>
+
+<file path=word/commentsExtended.xml><?xml version="1.0" encoding="utf-8"?>
+<w15:commentsEx xmlns:wpc="http://schemas.microsoft.com/office/word/2010/wordprocessingCanvas" xmlns:cx="http://schemas.microsoft.com/office/drawing/2014/chartex" xmlns:cx1="http://schemas.microsoft.com/office/drawing/2015/9/8/chartex" xmlns:cx2="http://schemas.microsoft.com/office/drawing/2015/10/21/chartex" xmlns:cx3="http://schemas.microsoft.com/office/drawing/2016/5/9/chartex" xmlns:cx4="http://schemas.microsoft.com/office/drawing/2016/5/10/chartex" xmlns:cx5="http://schemas.microsoft.com/office/drawing/2016/5/11/chartex" xmlns:cx6="http://schemas.microsoft.com/office/drawing/2016/5/12/chartex" xmlns:cx7="http://schemas.microsoft.com/office/drawing/2016/5/13/chartex" xmlns:cx8="http://schemas.microsoft.com/office/drawing/2016/5/14/chartex" xmlns:mc="http://schemas.openxmlformats.org/markup-compatibility/2006" xmlns:aink="http://schemas.microsoft.com/office/drawing/2016/ink" xmlns:am3d="http://schemas.microsoft.com/office/drawing/2017/model3d" xmlns:o="urn:schemas-microsoft-com:office:office" xmlns:oel="http://schemas.microsoft.com/office/2019/extlst" xmlns:r="http://schemas.openxmlformats.org/officeDocument/2006/relationships" xmlns:m="http://schemas.openxmlformats.org/officeDocument/2006/math" xmlns:v="urn:schemas-microsoft-com:vml" xmlns:wp14="http://schemas.microsoft.com/office/word/2010/wordprocessingDrawing" xmlns:wp="http://schemas.openxmlformats.org/drawingml/2006/wordprocessingDrawing" xmlns:w10="urn:schemas-microsoft-com:office:word" xmlns:w="http://schemas.openxmlformats.org/wordprocessingml/2006/main" xmlns:w14="http://schemas.microsoft.com/office/word/2010/wordml" xmlns:w15="http://schemas.microsoft.com/office/word/2012/wordml" xmlns:w16cex="http://schemas.microsoft.com/office/word/2018/wordml/cex" xmlns:w16cid="http://schemas.microsoft.com/office/word/2016/wordml/cid" xmlns:w16="http://schemas.microsoft.com/office/word/2018/wordml" xmlns:w16sdtdh="http://schemas.microsoft.com/office/word/2020/wordml/sdtdatahash" xmlns:w16se="http://schemas.microsoft.com/office/word/2015/wordml/symex" xmlns:wpg="http://schemas.microsoft.com/office/word/2010/wordprocessingGroup" xmlns:wpi="http://schemas.microsoft.com/office/word/2010/wordprocessingInk" xmlns:wne="http://schemas.microsoft.com/office/word/2006/wordml" xmlns:wps="http://schemas.microsoft.com/office/word/2010/wordprocessingShape" mc:Ignorable="w14 w15 w16se w16cid w16 w16cex w16sdtdh wp14">
+  <w15:commentEx w15:paraId="29B669CF" w15:done="0"/>
+</w15:commentsEx>
+</file>
+
+<file path=word/commentsExtensible.xml><?xml version="1.0" encoding="utf-8"?>
+<w16cex:commentsExtensible xmlns:wpc="http://schemas.microsoft.com/office/word/2010/wordprocessingCanvas" xmlns:cx="http://schemas.microsoft.com/office/drawing/2014/chartex" xmlns:cx1="http://schemas.microsoft.com/office/drawing/2015/9/8/chartex" xmlns:cx2="http://schemas.microsoft.com/office/drawing/2015/10/21/chartex" xmlns:cx3="http://schemas.microsoft.com/office/drawing/2016/5/9/chartex" xmlns:cx4="http://schemas.microsoft.com/office/drawing/2016/5/10/chartex" xmlns:cx5="http://schemas.microsoft.com/office/drawing/2016/5/11/chartex" xmlns:cx6="http://schemas.microsoft.com/office/drawing/2016/5/12/chartex" xmlns:cx7="http://schemas.microsoft.com/office/drawing/2016/5/13/chartex" xmlns:cx8="http://schemas.microsoft.com/office/drawing/2016/5/14/chartex" xmlns:cr="http://schemas.microsoft.com/office/comments/2020/reactions" xmlns:mc="http://schemas.openxmlformats.org/markup-compatibility/2006" xmlns:aink="http://schemas.microsoft.com/office/drawing/2016/ink" xmlns:am3d="http://schemas.microsoft.com/office/drawing/2017/model3d" xmlns:o="urn:schemas-microsoft-com:office:office" xmlns:oel="http://schemas.microsoft.com/office/2019/extlst" xmlns:r="http://schemas.openxmlformats.org/officeDocument/2006/relationships" xmlns:m="http://schemas.openxmlformats.org/officeDocument/2006/math" xmlns:v="urn:schemas-microsoft-com:vml" xmlns:wp14="http://schemas.microsoft.com/office/word/2010/wordprocessingDrawing" xmlns:wp="http://schemas.openxmlformats.org/drawingml/2006/wordprocessingDrawing" xmlns:w10="urn:schemas-microsoft-com:office:word" xmlns:w="http://schemas.openxmlformats.org/wordprocessingml/2006/main" xmlns:w14="http://schemas.microsoft.com/office/word/2010/wordml" xmlns:w15="http://schemas.microsoft.com/office/word/2012/wordml" xmlns:w16cex="http://schemas.microsoft.com/office/word/2018/wordml/cex" xmlns:w16cid="http://schemas.microsoft.com/office/word/2016/wordml/cid" xmlns:w16="http://schemas.microsoft.com/office/word/2018/wordml" xmlns:w16sdtdh="http://schemas.microsoft.com/office/word/2020/wordml/sdtdatahash" xmlns:w16se="http://schemas.microsoft.com/office/word/2015/wordml/symex" xmlns:wpg="http://schemas.microsoft.com/office/word/2010/wordprocessingGroup" xmlns:wpi="http://schemas.microsoft.com/office/word/2010/wordprocessingInk" xmlns:wne="http://schemas.microsoft.com/office/word/2006/wordml" xmlns:wps="http://schemas.microsoft.com/office/word/2010/wordprocessingShape" mc:Ignorable="w14 w15 w16se w16cid w16 w16cex w16sdtdh cr wp14">
+  <w16cex:commentExtensible w16cex:durableId="28920263" w16cex:dateUtc="2023-08-24T06:22:00Z"/>
+</w16cex:commentsExtensible>
+</file>
+
+<file path=word/commentsIds.xml><?xml version="1.0" encoding="utf-8"?>
+<w16cid:commentsIds xmlns:wpc="http://schemas.microsoft.com/office/word/2010/wordprocessingCanvas" xmlns:cx="http://schemas.microsoft.com/office/drawing/2014/chartex" xmlns:cx1="http://schemas.microsoft.com/office/drawing/2015/9/8/chartex" xmlns:cx2="http://schemas.microsoft.com/office/drawing/2015/10/21/chartex" xmlns:cx3="http://schemas.microsoft.com/office/drawing/2016/5/9/chartex" xmlns:cx4="http://schemas.microsoft.com/office/drawing/2016/5/10/chartex" xmlns:cx5="http://schemas.microsoft.com/office/drawing/2016/5/11/chartex" xmlns:cx6="http://schemas.microsoft.com/office/drawing/2016/5/12/chartex" xmlns:cx7="http://schemas.microsoft.com/office/drawing/2016/5/13/chartex" xmlns:cx8="http://schemas.microsoft.com/office/drawing/2016/5/14/chartex" xmlns:mc="http://schemas.openxmlformats.org/markup-compatibility/2006" xmlns:aink="http://schemas.microsoft.com/office/drawing/2016/ink" xmlns:am3d="http://schemas.microsoft.com/office/drawing/2017/model3d" xmlns:o="urn:schemas-microsoft-com:office:office" xmlns:oel="http://schemas.microsoft.com/office/2019/extlst" xmlns:r="http://schemas.openxmlformats.org/officeDocument/2006/relationships" xmlns:m="http://schemas.openxmlformats.org/officeDocument/2006/math" xmlns:v="urn:schemas-microsoft-com:vml" xmlns:wp14="http://schemas.microsoft.com/office/word/2010/wordprocessingDrawing" xmlns:wp="http://schemas.openxmlformats.org/drawingml/2006/wordprocessingDrawing" xmlns:w10="urn:schemas-microsoft-com:office:word" xmlns:w="http://schemas.openxmlformats.org/wordprocessingml/2006/main" xmlns:w14="http://schemas.microsoft.com/office/word/2010/wordml" xmlns:w15="http://schemas.microsoft.com/office/word/2012/wordml" xmlns:w16cex="http://schemas.microsoft.com/office/word/2018/wordml/cex" xmlns:w16cid="http://schemas.microsoft.com/office/word/2016/wordml/cid" xmlns:w16="http://schemas.microsoft.com/office/word/2018/wordml" xmlns:w16sdtdh="http://schemas.microsoft.com/office/word/2020/wordml/sdtdatahash" xmlns:w16se="http://schemas.microsoft.com/office/word/2015/wordml/symex" xmlns:wpg="http://schemas.microsoft.com/office/word/2010/wordprocessingGroup" xmlns:wpi="http://schemas.microsoft.com/office/word/2010/wordprocessingInk" xmlns:wne="http://schemas.microsoft.com/office/word/2006/wordml" xmlns:wps="http://schemas.microsoft.com/office/word/2010/wordprocessingShape" mc:Ignorable="w14 w15 w16se w16cid w16 w16cex w16sdtdh wp14">
+  <w16cid:commentId w16cid:paraId="29B669CF" w16cid:durableId="28920263"/>
+</w16cid:commentsIds>
+</file>
+
 <file path=word/numbering.xml><?xml version="1.0" encoding="utf-8"?>
-<w:numbering xmlns:wpc="http://schemas.microsoft.com/office/word/2010/wordprocessingCanvas" xmlns:cx="http://schemas.microsoft.com/office/drawing/2014/chartex" xmlns:cx1="http://schemas.microsoft.com/office/drawing/2015/9/8/chartex" xmlns:mc="http://schemas.openxmlformats.org/markup-compatibility/2006" xmlns:o="urn:schemas-microsoft-com:office:office" xmlns:r="http://schemas.openxmlformats.org/officeDocument/2006/relationships" xmlns:m="http://schemas.openxmlformats.org/officeDocument/2006/math" xmlns:v="urn:schemas-microsoft-com:vml" xmlns:wp14="http://schemas.microsoft.com/office/word/2010/wordprocessingDrawing" xmlns:wp="http://schemas.openxmlformats.org/drawingml/2006/wordprocessingDrawing" xmlns:w10="urn:schemas-microsoft-com:office:word" xmlns:w="http://schemas.openxmlformats.org/wordprocessingml/2006/main" xmlns:w14="http://schemas.microsoft.com/office/word/2010/wordml" xmlns:w15="http://schemas.microsoft.com/office/word/2012/wordml" xmlns:w16se="http://schemas.microsoft.com/office/word/2015/wordml/symex" xmlns:wpg="http://schemas.microsoft.com/office/word/2010/wordprocessingGroup" xmlns:wpi="http://schemas.microsoft.com/office/word/2010/wordprocessingInk" xmlns:wne="http://schemas.microsoft.com/office/word/2006/wordml" xmlns:wps="http://schemas.microsoft.com/office/word/2010/wordprocessingShape" mc:Ignorable="w14 w15 w16se wp14">
+<w:numbering xmlns:wpc="http://schemas.microsoft.com/office/word/2010/wordprocessingCanvas" xmlns:cx="http://schemas.microsoft.com/office/drawing/2014/chartex" xmlns:cx1="http://schemas.microsoft.com/office/drawing/2015/9/8/chartex" xmlns:cx2="http://schemas.microsoft.com/office/drawing/2015/10/21/chartex" xmlns:cx3="http://schemas.microsoft.com/office/drawing/2016/5/9/chartex" xmlns:cx4="http://schemas.microsoft.com/office/drawing/2016/5/10/chartex" xmlns:cx5="http://schemas.microsoft.com/office/drawing/2016/5/11/chartex" xmlns:cx6="http://schemas.microsoft.com/office/drawing/2016/5/12/chartex" xmlns:cx7="http://schemas.microsoft.com/office/drawing/2016/5/13/chartex" xmlns:cx8="http://schemas.microsoft.com/office/drawing/2016/5/14/chartex" xmlns:mc="http://schemas.openxmlformats.org/markup-compatibility/2006" xmlns:aink="http://schemas.microsoft.com/office/drawing/2016/ink" xmlns:am3d="http://schemas.microsoft.com/office/drawing/2017/model3d" xmlns:o="urn:schemas-microsoft-com:office:office" xmlns:oel="http://schemas.microsoft.com/office/2019/extlst" xmlns:r="http://schemas.openxmlformats.org/officeDocument/2006/relationships" xmlns:m="http://schemas.openxmlformats.org/officeDocument/2006/math" xmlns:v="urn:schemas-microsoft-com:vml" xmlns:wp14="http://schemas.microsoft.com/office/word/2010/wordprocessingDrawing" xmlns:wp="http://schemas.openxmlformats.org/drawingml/2006/wordprocessingDrawing" xmlns:w10="urn:schemas-microsoft-com:office:word" xmlns:w="http://schemas.openxmlformats.org/wordprocessingml/2006/main" xmlns:w14="http://schemas.microsoft.com/office/word/2010/wordml" xmlns:w15="http://schemas.microsoft.com/office/word/2012/wordml" xmlns:w16cex="http://schemas.microsoft.com/office/word/2018/wordml/cex" xmlns:w16cid="http://schemas.microsoft.com/office/word/2016/wordml/cid" xmlns:w16="http://schemas.microsoft.com/office/word/2018/wordml" xmlns:w16sdtdh="http://schemas.microsoft.com/office/word/2020/wordml/sdtdatahash" xmlns:w16se="http://schemas.microsoft.com/office/word/2015/wordml/symex" xmlns:wpg="http://schemas.microsoft.com/office/word/2010/wordprocessingGroup" xmlns:wpi="http://schemas.microsoft.com/office/word/2010/wordprocessingInk" xmlns:wne="http://schemas.microsoft.com/office/word/2006/wordml" xmlns:wps="http://schemas.microsoft.com/office/word/2010/wordprocessingShape" mc:Ignorable="w14 w15 w16se w16cid w16 w16cex w16sdtdh wp14">
   <w:abstractNum w:abstractNumId="0" w15:restartNumberingAfterBreak="0">
     <w:nsid w:val="375D36C8"/>
     <w:multiLevelType w:val="multilevel"/>
@@ -1195,13 +1821,13 @@
     </w:lvl>
   </w:abstractNum>
   <w:abstractNum w:abstractNumId="1" w15:restartNumberingAfterBreak="0">
-    <w:nsid w:val="765D23A3"/>
+    <w:nsid w:val="41436362"/>
     <w:multiLevelType w:val="multilevel"/>
-    <w:tmpl w:val="D2A25216"/>
+    <w:tmpl w:val="63E0FCC4"/>
     <w:lvl w:ilvl="0">
       <w:start w:val="1"/>
       <w:numFmt w:val="decimal"/>
-      <w:lvlText w:val="%1.0"/>
+      <w:lvlText w:val="%1."/>
       <w:lvlJc w:val="left"/>
       <w:pPr>
         <w:ind w:left="432" w:hanging="432"/>
@@ -1307,17 +1933,233 @@
       </w:rPr>
     </w:lvl>
   </w:abstractNum>
-  <w:num w:numId="1">
+  <w:abstractNum w:abstractNumId="2" w15:restartNumberingAfterBreak="0">
+    <w:nsid w:val="637421EB"/>
+    <w:multiLevelType w:val="hybridMultilevel"/>
+    <w:tmpl w:val="80326FA4"/>
+    <w:lvl w:ilvl="0" w:tplc="0C09000F">
+      <w:start w:val="1"/>
+      <w:numFmt w:val="decimal"/>
+      <w:lvlText w:val="%1."/>
+      <w:lvlJc w:val="left"/>
+      <w:pPr>
+        <w:ind w:left="720" w:hanging="360"/>
+      </w:pPr>
+      <w:rPr>
+        <w:rFonts w:hint="default"/>
+      </w:rPr>
+    </w:lvl>
+    <w:lvl w:ilvl="1" w:tplc="0C090019" w:tentative="1">
+      <w:start w:val="1"/>
+      <w:numFmt w:val="lowerLetter"/>
+      <w:lvlText w:val="%2."/>
+      <w:lvlJc w:val="left"/>
+      <w:pPr>
+        <w:ind w:left="1440" w:hanging="360"/>
+      </w:pPr>
+    </w:lvl>
+    <w:lvl w:ilvl="2" w:tplc="0C09001B" w:tentative="1">
+      <w:start w:val="1"/>
+      <w:numFmt w:val="lowerRoman"/>
+      <w:lvlText w:val="%3."/>
+      <w:lvlJc w:val="right"/>
+      <w:pPr>
+        <w:ind w:left="2160" w:hanging="180"/>
+      </w:pPr>
+    </w:lvl>
+    <w:lvl w:ilvl="3" w:tplc="0C09000F" w:tentative="1">
+      <w:start w:val="1"/>
+      <w:numFmt w:val="decimal"/>
+      <w:lvlText w:val="%4."/>
+      <w:lvlJc w:val="left"/>
+      <w:pPr>
+        <w:ind w:left="2880" w:hanging="360"/>
+      </w:pPr>
+    </w:lvl>
+    <w:lvl w:ilvl="4" w:tplc="0C090019" w:tentative="1">
+      <w:start w:val="1"/>
+      <w:numFmt w:val="lowerLetter"/>
+      <w:lvlText w:val="%5."/>
+      <w:lvlJc w:val="left"/>
+      <w:pPr>
+        <w:ind w:left="3600" w:hanging="360"/>
+      </w:pPr>
+    </w:lvl>
+    <w:lvl w:ilvl="5" w:tplc="0C09001B" w:tentative="1">
+      <w:start w:val="1"/>
+      <w:numFmt w:val="lowerRoman"/>
+      <w:lvlText w:val="%6."/>
+      <w:lvlJc w:val="right"/>
+      <w:pPr>
+        <w:ind w:left="4320" w:hanging="180"/>
+      </w:pPr>
+    </w:lvl>
+    <w:lvl w:ilvl="6" w:tplc="0C09000F" w:tentative="1">
+      <w:start w:val="1"/>
+      <w:numFmt w:val="decimal"/>
+      <w:lvlText w:val="%7."/>
+      <w:lvlJc w:val="left"/>
+      <w:pPr>
+        <w:ind w:left="5040" w:hanging="360"/>
+      </w:pPr>
+    </w:lvl>
+    <w:lvl w:ilvl="7" w:tplc="0C090019" w:tentative="1">
+      <w:start w:val="1"/>
+      <w:numFmt w:val="lowerLetter"/>
+      <w:lvlText w:val="%8."/>
+      <w:lvlJc w:val="left"/>
+      <w:pPr>
+        <w:ind w:left="5760" w:hanging="360"/>
+      </w:pPr>
+    </w:lvl>
+    <w:lvl w:ilvl="8" w:tplc="0C09001B" w:tentative="1">
+      <w:start w:val="1"/>
+      <w:numFmt w:val="lowerRoman"/>
+      <w:lvlText w:val="%9."/>
+      <w:lvlJc w:val="right"/>
+      <w:pPr>
+        <w:ind w:left="6480" w:hanging="180"/>
+      </w:pPr>
+    </w:lvl>
+  </w:abstractNum>
+  <w:abstractNum w:abstractNumId="3" w15:restartNumberingAfterBreak="0">
+    <w:nsid w:val="765D23A3"/>
+    <w:multiLevelType w:val="multilevel"/>
+    <w:tmpl w:val="D2A25216"/>
+    <w:lvl w:ilvl="0">
+      <w:start w:val="1"/>
+      <w:numFmt w:val="decimal"/>
+      <w:lvlText w:val="%1.0"/>
+      <w:lvlJc w:val="left"/>
+      <w:pPr>
+        <w:ind w:left="432" w:hanging="432"/>
+      </w:pPr>
+      <w:rPr>
+        <w:rFonts w:hint="default"/>
+      </w:rPr>
+    </w:lvl>
+    <w:lvl w:ilvl="1">
+      <w:start w:val="1"/>
+      <w:numFmt w:val="decimal"/>
+      <w:lvlText w:val="%1.%2"/>
+      <w:lvlJc w:val="left"/>
+      <w:pPr>
+        <w:ind w:left="716" w:hanging="432"/>
+      </w:pPr>
+      <w:rPr>
+        <w:rFonts w:hint="default"/>
+      </w:rPr>
+    </w:lvl>
+    <w:lvl w:ilvl="2">
+      <w:start w:val="1"/>
+      <w:numFmt w:val="decimal"/>
+      <w:lvlText w:val="%1.%2.%3"/>
+      <w:lvlJc w:val="left"/>
+      <w:pPr>
+        <w:ind w:left="2160" w:hanging="720"/>
+      </w:pPr>
+      <w:rPr>
+        <w:rFonts w:hint="default"/>
+      </w:rPr>
+    </w:lvl>
+    <w:lvl w:ilvl="3">
+      <w:start w:val="1"/>
+      <w:numFmt w:val="decimal"/>
+      <w:lvlText w:val="%1.%2.%3.%4"/>
+      <w:lvlJc w:val="left"/>
+      <w:pPr>
+        <w:ind w:left="2880" w:hanging="720"/>
+      </w:pPr>
+      <w:rPr>
+        <w:rFonts w:hint="default"/>
+      </w:rPr>
+    </w:lvl>
+    <w:lvl w:ilvl="4">
+      <w:start w:val="1"/>
+      <w:numFmt w:val="decimal"/>
+      <w:lvlText w:val="%1.%2.%3.%4.%5"/>
+      <w:lvlJc w:val="left"/>
+      <w:pPr>
+        <w:ind w:left="3960" w:hanging="1080"/>
+      </w:pPr>
+      <w:rPr>
+        <w:rFonts w:hint="default"/>
+      </w:rPr>
+    </w:lvl>
+    <w:lvl w:ilvl="5">
+      <w:start w:val="1"/>
+      <w:numFmt w:val="decimal"/>
+      <w:lvlText w:val="%1.%2.%3.%4.%5.%6"/>
+      <w:lvlJc w:val="left"/>
+      <w:pPr>
+        <w:ind w:left="4680" w:hanging="1080"/>
+      </w:pPr>
+      <w:rPr>
+        <w:rFonts w:hint="default"/>
+      </w:rPr>
+    </w:lvl>
+    <w:lvl w:ilvl="6">
+      <w:start w:val="1"/>
+      <w:numFmt w:val="decimal"/>
+      <w:lvlText w:val="%1.%2.%3.%4.%5.%6.%7"/>
+      <w:lvlJc w:val="left"/>
+      <w:pPr>
+        <w:ind w:left="5760" w:hanging="1440"/>
+      </w:pPr>
+      <w:rPr>
+        <w:rFonts w:hint="default"/>
+      </w:rPr>
+    </w:lvl>
+    <w:lvl w:ilvl="7">
+      <w:start w:val="1"/>
+      <w:numFmt w:val="decimal"/>
+      <w:lvlText w:val="%1.%2.%3.%4.%5.%6.%7.%8"/>
+      <w:lvlJc w:val="left"/>
+      <w:pPr>
+        <w:ind w:left="6480" w:hanging="1440"/>
+      </w:pPr>
+      <w:rPr>
+        <w:rFonts w:hint="default"/>
+      </w:rPr>
+    </w:lvl>
+    <w:lvl w:ilvl="8">
+      <w:start w:val="1"/>
+      <w:numFmt w:val="decimal"/>
+      <w:lvlText w:val="%1.%2.%3.%4.%5.%6.%7.%8.%9"/>
+      <w:lvlJc w:val="left"/>
+      <w:pPr>
+        <w:ind w:left="7200" w:hanging="1440"/>
+      </w:pPr>
+      <w:rPr>
+        <w:rFonts w:hint="default"/>
+      </w:rPr>
+    </w:lvl>
+  </w:abstractNum>
+  <w:num w:numId="1" w16cid:durableId="1272935885">
     <w:abstractNumId w:val="0"/>
   </w:num>
-  <w:num w:numId="2">
+  <w:num w:numId="2" w16cid:durableId="1980187987">
+    <w:abstractNumId w:val="3"/>
+  </w:num>
+  <w:num w:numId="3" w16cid:durableId="2146576994">
     <w:abstractNumId w:val="1"/>
+  </w:num>
+  <w:num w:numId="4" w16cid:durableId="1442185553">
+    <w:abstractNumId w:val="2"/>
   </w:num>
 </w:numbering>
 </file>
 
+<file path=word/people.xml><?xml version="1.0" encoding="utf-8"?>
+<w15:people xmlns:wpc="http://schemas.microsoft.com/office/word/2010/wordprocessingCanvas" xmlns:cx="http://schemas.microsoft.com/office/drawing/2014/chartex" xmlns:cx1="http://schemas.microsoft.com/office/drawing/2015/9/8/chartex" xmlns:cx2="http://schemas.microsoft.com/office/drawing/2015/10/21/chartex" xmlns:cx3="http://schemas.microsoft.com/office/drawing/2016/5/9/chartex" xmlns:cx4="http://schemas.microsoft.com/office/drawing/2016/5/10/chartex" xmlns:cx5="http://schemas.microsoft.com/office/drawing/2016/5/11/chartex" xmlns:cx6="http://schemas.microsoft.com/office/drawing/2016/5/12/chartex" xmlns:cx7="http://schemas.microsoft.com/office/drawing/2016/5/13/chartex" xmlns:cx8="http://schemas.microsoft.com/office/drawing/2016/5/14/chartex" xmlns:mc="http://schemas.openxmlformats.org/markup-compatibility/2006" xmlns:aink="http://schemas.microsoft.com/office/drawing/2016/ink" xmlns:am3d="http://schemas.microsoft.com/office/drawing/2017/model3d" xmlns:o="urn:schemas-microsoft-com:office:office" xmlns:oel="http://schemas.microsoft.com/office/2019/extlst" xmlns:r="http://schemas.openxmlformats.org/officeDocument/2006/relationships" xmlns:m="http://schemas.openxmlformats.org/officeDocument/2006/math" xmlns:v="urn:schemas-microsoft-com:vml" xmlns:wp14="http://schemas.microsoft.com/office/word/2010/wordprocessingDrawing" xmlns:wp="http://schemas.openxmlformats.org/drawingml/2006/wordprocessingDrawing" xmlns:w10="urn:schemas-microsoft-com:office:word" xmlns:w="http://schemas.openxmlformats.org/wordprocessingml/2006/main" xmlns:w14="http://schemas.microsoft.com/office/word/2010/wordml" xmlns:w15="http://schemas.microsoft.com/office/word/2012/wordml" xmlns:w16cex="http://schemas.microsoft.com/office/word/2018/wordml/cex" xmlns:w16cid="http://schemas.microsoft.com/office/word/2016/wordml/cid" xmlns:w16="http://schemas.microsoft.com/office/word/2018/wordml" xmlns:w16sdtdh="http://schemas.microsoft.com/office/word/2020/wordml/sdtdatahash" xmlns:w16se="http://schemas.microsoft.com/office/word/2015/wordml/symex" xmlns:wpg="http://schemas.microsoft.com/office/word/2010/wordprocessingGroup" xmlns:wpi="http://schemas.microsoft.com/office/word/2010/wordprocessingInk" xmlns:wne="http://schemas.microsoft.com/office/word/2006/wordml" xmlns:wps="http://schemas.microsoft.com/office/word/2010/wordprocessingShape" mc:Ignorable="w14 w15 w16se w16cid w16 w16cex w16sdtdh wp14">
+  <w15:person w15:author="Georgia Platt">
+    <w15:presenceInfo w15:providerId="AD" w15:userId="S::georgia.platt@griffithuni.edu.au::70985b6e-acc0-4781-85df-d9b9d88be45a"/>
+  </w15:person>
+</w15:people>
+</file>
+
 <file path=word/styles.xml><?xml version="1.0" encoding="utf-8"?>
-<w:styles xmlns:mc="http://schemas.openxmlformats.org/markup-compatibility/2006" xmlns:r="http://schemas.openxmlformats.org/officeDocument/2006/relationships" xmlns:w="http://schemas.openxmlformats.org/wordprocessingml/2006/main" xmlns:w14="http://schemas.microsoft.com/office/word/2010/wordml" xmlns:w15="http://schemas.microsoft.com/office/word/2012/wordml" xmlns:w16se="http://schemas.microsoft.com/office/word/2015/wordml/symex" mc:Ignorable="w14 w15 w16se">
+<w:styles xmlns:mc="http://schemas.openxmlformats.org/markup-compatibility/2006" xmlns:r="http://schemas.openxmlformats.org/officeDocument/2006/relationships" xmlns:w="http://schemas.openxmlformats.org/wordprocessingml/2006/main" xmlns:w14="http://schemas.microsoft.com/office/word/2010/wordml" xmlns:w15="http://schemas.microsoft.com/office/word/2012/wordml" xmlns:w16cex="http://schemas.microsoft.com/office/word/2018/wordml/cex" xmlns:w16cid="http://schemas.microsoft.com/office/word/2016/wordml/cid" xmlns:w16="http://schemas.microsoft.com/office/word/2018/wordml" xmlns:w16sdtdh="http://schemas.microsoft.com/office/word/2020/wordml/sdtdatahash" xmlns:w16se="http://schemas.microsoft.com/office/word/2015/wordml/symex" mc:Ignorable="w14 w15 w16se w16cid w16 w16cex w16sdtdh">
   <w:docDefaults>
     <w:rPrDefault>
       <w:rPr>
@@ -1333,7 +2175,7 @@
       </w:pPr>
     </w:pPrDefault>
   </w:docDefaults>
-  <w:latentStyles w:defLockedState="0" w:defUIPriority="99" w:defSemiHidden="0" w:defUnhideWhenUsed="0" w:defQFormat="0" w:count="371">
+  <w:latentStyles w:defLockedState="0" w:defUIPriority="99" w:defSemiHidden="0" w:defUnhideWhenUsed="0" w:defQFormat="0" w:count="376">
     <w:lsdException w:name="Normal" w:uiPriority="0" w:qFormat="1"/>
     <w:lsdException w:name="heading 1" w:uiPriority="9" w:qFormat="1"/>
     <w:lsdException w:name="heading 2" w:semiHidden="1" w:uiPriority="9" w:unhideWhenUsed="1" w:qFormat="1"/>
@@ -1705,6 +2547,11 @@
     <w:lsdException w:name="List Table 5 Dark Accent 6" w:uiPriority="50"/>
     <w:lsdException w:name="List Table 6 Colorful Accent 6" w:uiPriority="51"/>
     <w:lsdException w:name="List Table 7 Colorful Accent 6" w:uiPriority="52"/>
+    <w:lsdException w:name="Mention" w:semiHidden="1" w:unhideWhenUsed="1"/>
+    <w:lsdException w:name="Smart Hyperlink" w:semiHidden="1" w:unhideWhenUsed="1"/>
+    <w:lsdException w:name="Hashtag" w:semiHidden="1" w:unhideWhenUsed="1"/>
+    <w:lsdException w:name="Unresolved Mention" w:semiHidden="1" w:unhideWhenUsed="1"/>
+    <w:lsdException w:name="Smart Link" w:semiHidden="1" w:unhideWhenUsed="1"/>
   </w:latentStyles>
   <w:style w:type="paragraph" w:default="1" w:styleId="Normal">
     <w:name w:val="Normal"/>
@@ -2406,6 +3253,72 @@
     <w:rPr>
       <w:rFonts w:cs="Times New Roman"/>
       <w:lang w:val="en-US"/>
+    </w:rPr>
+  </w:style>
+  <w:style w:type="character" w:styleId="CommentReference">
+    <w:name w:val="annotation reference"/>
+    <w:basedOn w:val="DefaultParagraphFont"/>
+    <w:uiPriority w:val="99"/>
+    <w:semiHidden/>
+    <w:unhideWhenUsed/>
+    <w:rsid w:val="00F93B14"/>
+    <w:rPr>
+      <w:sz w:val="16"/>
+      <w:szCs w:val="16"/>
+    </w:rPr>
+  </w:style>
+  <w:style w:type="paragraph" w:styleId="CommentText">
+    <w:name w:val="annotation text"/>
+    <w:basedOn w:val="Normal"/>
+    <w:link w:val="CommentTextChar"/>
+    <w:uiPriority w:val="99"/>
+    <w:unhideWhenUsed/>
+    <w:rsid w:val="00F93B14"/>
+    <w:pPr>
+      <w:spacing w:line="240" w:lineRule="auto"/>
+    </w:pPr>
+    <w:rPr>
+      <w:sz w:val="20"/>
+      <w:szCs w:val="20"/>
+    </w:rPr>
+  </w:style>
+  <w:style w:type="character" w:customStyle="1" w:styleId="CommentTextChar">
+    <w:name w:val="Comment Text Char"/>
+    <w:basedOn w:val="DefaultParagraphFont"/>
+    <w:link w:val="CommentText"/>
+    <w:uiPriority w:val="99"/>
+    <w:rsid w:val="00F93B14"/>
+    <w:rPr>
+      <w:sz w:val="20"/>
+      <w:szCs w:val="20"/>
+    </w:rPr>
+  </w:style>
+  <w:style w:type="paragraph" w:styleId="CommentSubject">
+    <w:name w:val="annotation subject"/>
+    <w:basedOn w:val="CommentText"/>
+    <w:next w:val="CommentText"/>
+    <w:link w:val="CommentSubjectChar"/>
+    <w:uiPriority w:val="99"/>
+    <w:semiHidden/>
+    <w:unhideWhenUsed/>
+    <w:rsid w:val="00F93B14"/>
+    <w:rPr>
+      <w:b/>
+      <w:bCs/>
+    </w:rPr>
+  </w:style>
+  <w:style w:type="character" w:customStyle="1" w:styleId="CommentSubjectChar">
+    <w:name w:val="Comment Subject Char"/>
+    <w:basedOn w:val="CommentTextChar"/>
+    <w:link w:val="CommentSubject"/>
+    <w:uiPriority w:val="99"/>
+    <w:semiHidden/>
+    <w:rsid w:val="00F93B14"/>
+    <w:rPr>
+      <w:b/>
+      <w:bCs/>
+      <w:sz w:val="20"/>
+      <w:szCs w:val="20"/>
     </w:rPr>
   </w:style>
 </w:styles>
@@ -2682,4 +3595,10 @@
     <ds:schemaRef ds:uri="http://schemas.openxmlformats.org/officeDocument/2006/bibliography"/>
   </ds:schemaRefs>
 </ds:datastoreItem>
+</file>
+
+<file path=docMetadata/LabelInfo.xml><?xml version="1.0" encoding="utf-8"?>
+<clbl:labelList xmlns:clbl="http://schemas.microsoft.com/office/2020/mipLabelMetadata">
+  <clbl:label id="{c9f92db8-2851-4df9-9d12-fab52f5b1415}" enabled="1" method="Standard" siteId="{5a7cc8ab-a4dc-4f9b-bf60-66714049ad62}" removed="0"/>
+</clbl:labelList>
 </file>
</xml_diff>

<commit_message>
Fixed up spelling errors / formatting problems
</commit_message>
<xml_diff>
--- a/Project Plan.docx
+++ b/Project Plan.docx
@@ -1,6 +1,6 @@
 
 <file path=word/document.xml><?xml version="1.0" encoding="utf-8"?>
-<w:document xmlns:wpc="http://schemas.microsoft.com/office/word/2010/wordprocessingCanvas" xmlns:cx="http://schemas.microsoft.com/office/drawing/2014/chartex" xmlns:cx1="http://schemas.microsoft.com/office/drawing/2015/9/8/chartex" xmlns:cx2="http://schemas.microsoft.com/office/drawing/2015/10/21/chartex" xmlns:cx3="http://schemas.microsoft.com/office/drawing/2016/5/9/chartex" xmlns:cx4="http://schemas.microsoft.com/office/drawing/2016/5/10/chartex" xmlns:cx5="http://schemas.microsoft.com/office/drawing/2016/5/11/chartex" xmlns:cx6="http://schemas.microsoft.com/office/drawing/2016/5/12/chartex" xmlns:cx7="http://schemas.microsoft.com/office/drawing/2016/5/13/chartex" xmlns:cx8="http://schemas.microsoft.com/office/drawing/2016/5/14/chartex" xmlns:mc="http://schemas.openxmlformats.org/markup-compatibility/2006" xmlns:aink="http://schemas.microsoft.com/office/drawing/2016/ink" xmlns:am3d="http://schemas.microsoft.com/office/drawing/2017/model3d" xmlns:o="urn:schemas-microsoft-com:office:office" xmlns:r="http://schemas.openxmlformats.org/officeDocument/2006/relationships" xmlns:m="http://schemas.openxmlformats.org/officeDocument/2006/math" xmlns:v="urn:schemas-microsoft-com:vml" xmlns:wp14="http://schemas.microsoft.com/office/word/2010/wordprocessingDrawing" xmlns:wp="http://schemas.openxmlformats.org/drawingml/2006/wordprocessingDrawing" xmlns:w10="urn:schemas-microsoft-com:office:word" xmlns:w="http://schemas.openxmlformats.org/wordprocessingml/2006/main" xmlns:w14="http://schemas.microsoft.com/office/word/2010/wordml" xmlns:w15="http://schemas.microsoft.com/office/word/2012/wordml" xmlns:w16cex="http://schemas.microsoft.com/office/word/2018/wordml/cex" xmlns:w16cid="http://schemas.microsoft.com/office/word/2016/wordml/cid" xmlns:w16="http://schemas.microsoft.com/office/word/2018/wordml" xmlns:w16sdtdh="http://schemas.microsoft.com/office/word/2020/wordml/sdtdatahash" xmlns:w16se="http://schemas.microsoft.com/office/word/2015/wordml/symex" xmlns:wpg="http://schemas.microsoft.com/office/word/2010/wordprocessingGroup" xmlns:wpi="http://schemas.microsoft.com/office/word/2010/wordprocessingInk" xmlns:wne="http://schemas.microsoft.com/office/word/2006/wordml" xmlns:wps="http://schemas.microsoft.com/office/word/2010/wordprocessingShape" mc:Ignorable="w14 w15 w16se w16cid w16 w16cex w16sdtdh wp14">
+<w:document xmlns:wpc="http://schemas.microsoft.com/office/word/2010/wordprocessingCanvas" xmlns:cx="http://schemas.microsoft.com/office/drawing/2014/chartex" xmlns:cx1="http://schemas.microsoft.com/office/drawing/2015/9/8/chartex" xmlns:cx2="http://schemas.microsoft.com/office/drawing/2015/10/21/chartex" xmlns:cx3="http://schemas.microsoft.com/office/drawing/2016/5/9/chartex" xmlns:cx4="http://schemas.microsoft.com/office/drawing/2016/5/10/chartex" xmlns:cx5="http://schemas.microsoft.com/office/drawing/2016/5/11/chartex" xmlns:cx6="http://schemas.microsoft.com/office/drawing/2016/5/12/chartex" xmlns:cx7="http://schemas.microsoft.com/office/drawing/2016/5/13/chartex" xmlns:cx8="http://schemas.microsoft.com/office/drawing/2016/5/14/chartex" xmlns:mc="http://schemas.openxmlformats.org/markup-compatibility/2006" xmlns:aink="http://schemas.microsoft.com/office/drawing/2016/ink" xmlns:am3d="http://schemas.microsoft.com/office/drawing/2017/model3d" xmlns:o="urn:schemas-microsoft-com:office:office" xmlns:oel="http://schemas.microsoft.com/office/2019/extlst" xmlns:r="http://schemas.openxmlformats.org/officeDocument/2006/relationships" xmlns:m="http://schemas.openxmlformats.org/officeDocument/2006/math" xmlns:v="urn:schemas-microsoft-com:vml" xmlns:wp14="http://schemas.microsoft.com/office/word/2010/wordprocessingDrawing" xmlns:wp="http://schemas.openxmlformats.org/drawingml/2006/wordprocessingDrawing" xmlns:w10="urn:schemas-microsoft-com:office:word" xmlns:w="http://schemas.openxmlformats.org/wordprocessingml/2006/main" xmlns:w14="http://schemas.microsoft.com/office/word/2010/wordml" xmlns:w15="http://schemas.microsoft.com/office/word/2012/wordml" xmlns:w16cex="http://schemas.microsoft.com/office/word/2018/wordml/cex" xmlns:w16cid="http://schemas.microsoft.com/office/word/2016/wordml/cid" xmlns:w16="http://schemas.microsoft.com/office/word/2018/wordml" xmlns:w16sdtdh="http://schemas.microsoft.com/office/word/2020/wordml/sdtdatahash" xmlns:w16se="http://schemas.microsoft.com/office/word/2015/wordml/symex" xmlns:wpg="http://schemas.microsoft.com/office/word/2010/wordprocessingGroup" xmlns:wpi="http://schemas.microsoft.com/office/word/2010/wordprocessingInk" xmlns:wne="http://schemas.microsoft.com/office/word/2006/wordml" xmlns:wps="http://schemas.microsoft.com/office/word/2010/wordprocessingShape" mc:Ignorable="w14 w15 w16se w16cid w16 w16cex w16sdtdh wp14">
   <w:body>
     <w:p>
       <w:pPr>
@@ -21,7 +21,16 @@
         <w:t xml:space="preserve">Analysing </w:t>
       </w:r>
       <w:r>
-        <w:t>Airbnb</w:t>
+        <w:t>Air</w:t>
+      </w:r>
+      <w:r>
+        <w:t>b</w:t>
+      </w:r>
+      <w:r>
+        <w:t>n</w:t>
+      </w:r>
+      <w:r>
+        <w:t>b</w:t>
       </w:r>
       <w:r>
         <w:t xml:space="preserve"> Data in </w:t>
@@ -762,7 +771,21 @@
         <w:rPr>
           <w:i/>
         </w:rPr>
-        <w:t>The Sydney AirBnB Data Analysis project aims to analy</w:t>
+        <w:t xml:space="preserve">The Sydney </w:t>
+      </w:r>
+      <w:proofErr w:type="spellStart"/>
+      <w:r>
+        <w:rPr>
+          <w:i/>
+        </w:rPr>
+        <w:t>AirBnB</w:t>
+      </w:r>
+      <w:proofErr w:type="spellEnd"/>
+      <w:r>
+        <w:rPr>
+          <w:i/>
+        </w:rPr>
+        <w:t xml:space="preserve"> Data Analysis project aims to analy</w:t>
       </w:r>
       <w:r>
         <w:rPr>
@@ -800,11 +823,19 @@
         </w:rPr>
         <w:t xml:space="preserve"> </w:t>
       </w:r>
+      <w:proofErr w:type="spellStart"/>
       <w:r>
         <w:rPr>
           <w:i/>
         </w:rPr>
-        <w:t>AirBnB listings in Sydney</w:t>
+        <w:t>AirBnB</w:t>
+      </w:r>
+      <w:proofErr w:type="spellEnd"/>
+      <w:r>
+        <w:rPr>
+          <w:i/>
+        </w:rPr>
+        <w:t xml:space="preserve"> listings in Sydney</w:t>
       </w:r>
       <w:r>
         <w:rPr>
@@ -864,7 +895,21 @@
         <w:rPr>
           <w:i/>
         </w:rPr>
-        <w:t>. The goal is to provide valuable insights into the AirBnB market in Sydney and enhance decision-making for hosts, guests, and stakeholders.</w:t>
+        <w:t xml:space="preserve">. The goal is to provide valuable insights into the </w:t>
+      </w:r>
+      <w:proofErr w:type="spellStart"/>
+      <w:r>
+        <w:rPr>
+          <w:i/>
+        </w:rPr>
+        <w:t>AirBnB</w:t>
+      </w:r>
+      <w:proofErr w:type="spellEnd"/>
+      <w:r>
+        <w:rPr>
+          <w:i/>
+        </w:rPr>
+        <w:t xml:space="preserve"> market in Sydney and enhance decision-making for hosts, guests, and stakeholders.</w:t>
       </w:r>
     </w:p>
     <w:p>
@@ -899,7 +944,15 @@
         <w:pStyle w:val="ListParagraph"/>
       </w:pPr>
       <w:r>
-        <w:t>Obtain the Sydney AirBnB dataset, clean and preprocess the data for analysis. This involves handling missing values, data validation, and data formatting.</w:t>
+        <w:t xml:space="preserve">Obtain the Sydney </w:t>
+      </w:r>
+      <w:proofErr w:type="spellStart"/>
+      <w:r>
+        <w:t>AirBnB</w:t>
+      </w:r>
+      <w:proofErr w:type="spellEnd"/>
+      <w:r>
+        <w:t xml:space="preserve"> dataset, clean and preprocess the data for analysis. This involves handling missing values, data validation, and data formatting.</w:t>
       </w:r>
       <w:r>
         <w:t xml:space="preserve"> Need to clean</w:t>
@@ -1094,7 +1147,15 @@
         <w:t>s</w:t>
       </w:r>
       <w:r>
-        <w:t>e a comprehensive dataset of AirBnB listings in Sydney to provide valuable insights for hosts, guests, and stakeholders.</w:t>
+        <w:t xml:space="preserve">e a comprehensive dataset of </w:t>
+      </w:r>
+      <w:proofErr w:type="spellStart"/>
+      <w:r>
+        <w:t>AirBnB</w:t>
+      </w:r>
+      <w:proofErr w:type="spellEnd"/>
+      <w:r>
+        <w:t xml:space="preserve"> listings in Sydney to provide valuable insights for hosts, guests, and stakeholders.</w:t>
       </w:r>
     </w:p>
     <w:p>
@@ -2454,27 +2515,7 @@
                 <w:szCs w:val="24"/>
                 <w:lang w:eastAsia="zh-CN"/>
               </w:rPr>
-              <w:t xml:space="preserve">Identify the requirements of the </w:t>
-            </w:r>
-            <w:r>
-              <w:rPr>
-                <w:rFonts w:ascii="Calibri" w:eastAsia="Times New Roman" w:hAnsi="Calibri" w:cs="Calibri"/>
-                <w:color w:val="404040"/>
-                <w:sz w:val="24"/>
-                <w:szCs w:val="24"/>
-                <w:lang w:eastAsia="zh-CN"/>
-              </w:rPr>
-              <w:t>software</w:t>
-            </w:r>
-            <w:r>
-              <w:rPr>
-                <w:rFonts w:ascii="Calibri" w:eastAsia="Times New Roman" w:hAnsi="Calibri" w:cs="Calibri"/>
-                <w:color w:val="404040"/>
-                <w:sz w:val="24"/>
-                <w:szCs w:val="24"/>
-                <w:lang w:eastAsia="zh-CN"/>
-              </w:rPr>
-              <w:t xml:space="preserve"> outlining a clear list of features that the whole project will need.</w:t>
+              <w:t>Identify the requirements of the software outlining a clear list of features that the whole project will need.</w:t>
             </w:r>
           </w:p>
         </w:tc>
@@ -3895,18 +3936,7 @@
                 <w:sz w:val="24"/>
                 <w:szCs w:val="24"/>
               </w:rPr>
-              <w:t xml:space="preserve"> </w:t>
-            </w:r>
-            <w:r>
-              <w:rPr>
-                <w:rFonts w:ascii="Calibri" w:hAnsi="Calibri" w:cs="Calibri"/>
-                <w:b/>
-                <w:bCs/>
-                <w:color w:val="404040"/>
-                <w:sz w:val="24"/>
-                <w:szCs w:val="24"/>
-              </w:rPr>
-              <w:t>(28 Days)</w:t>
+              <w:t xml:space="preserve"> (28 Days)</w:t>
             </w:r>
           </w:p>
         </w:tc>
@@ -4034,18 +4064,7 @@
                 <w:sz w:val="24"/>
                 <w:szCs w:val="24"/>
               </w:rPr>
-              <w:t xml:space="preserve">(4 </w:t>
-            </w:r>
-            <w:r>
-              <w:rPr>
-                <w:rFonts w:ascii="Calibri" w:hAnsi="Calibri" w:cs="Calibri"/>
-                <w:b/>
-                <w:bCs/>
-                <w:color w:val="404040"/>
-                <w:sz w:val="24"/>
-                <w:szCs w:val="24"/>
-              </w:rPr>
-              <w:t>Days)</w:t>
+              <w:t>(4 Days)</w:t>
             </w:r>
           </w:p>
         </w:tc>
@@ -4322,18 +4341,7 @@
                 <w:sz w:val="24"/>
                 <w:szCs w:val="24"/>
               </w:rPr>
-              <w:t xml:space="preserve"> (5 </w:t>
-            </w:r>
-            <w:r>
-              <w:rPr>
-                <w:rFonts w:ascii="Calibri" w:hAnsi="Calibri" w:cs="Calibri"/>
-                <w:b/>
-                <w:bCs/>
-                <w:color w:val="404040"/>
-                <w:sz w:val="24"/>
-                <w:szCs w:val="24"/>
-              </w:rPr>
-              <w:t>Days)</w:t>
+              <w:t xml:space="preserve"> (5 Days)</w:t>
             </w:r>
           </w:p>
         </w:tc>
@@ -4428,18 +4436,7 @@
                 <w:sz w:val="24"/>
                 <w:szCs w:val="24"/>
               </w:rPr>
-              <w:t xml:space="preserve"> (3 </w:t>
-            </w:r>
-            <w:r>
-              <w:rPr>
-                <w:rFonts w:ascii="Calibri" w:hAnsi="Calibri" w:cs="Calibri"/>
-                <w:b/>
-                <w:bCs/>
-                <w:color w:val="404040"/>
-                <w:sz w:val="24"/>
-                <w:szCs w:val="24"/>
-              </w:rPr>
-              <w:t>Days)</w:t>
+              <w:t xml:space="preserve"> (3 Days)</w:t>
             </w:r>
           </w:p>
         </w:tc>
@@ -4573,18 +4570,7 @@
                 <w:sz w:val="24"/>
                 <w:szCs w:val="24"/>
               </w:rPr>
-              <w:t xml:space="preserve"> (2 </w:t>
-            </w:r>
-            <w:r>
-              <w:rPr>
-                <w:rFonts w:ascii="Calibri" w:hAnsi="Calibri" w:cs="Calibri"/>
-                <w:b/>
-                <w:bCs/>
-                <w:color w:val="404040"/>
-                <w:sz w:val="24"/>
-                <w:szCs w:val="24"/>
-              </w:rPr>
-              <w:t>Days)</w:t>
+              <w:t xml:space="preserve"> (2 Days)</w:t>
             </w:r>
           </w:p>
         </w:tc>
@@ -4740,18 +4726,7 @@
                 <w:sz w:val="24"/>
                 <w:szCs w:val="24"/>
               </w:rPr>
-              <w:t xml:space="preserve"> (4 </w:t>
-            </w:r>
-            <w:r>
-              <w:rPr>
-                <w:rFonts w:ascii="Calibri" w:hAnsi="Calibri" w:cs="Calibri"/>
-                <w:b/>
-                <w:bCs/>
-                <w:color w:val="404040"/>
-                <w:sz w:val="24"/>
-                <w:szCs w:val="24"/>
-              </w:rPr>
-              <w:t>Days)</w:t>
+              <w:t xml:space="preserve"> (4 Days)</w:t>
             </w:r>
           </w:p>
         </w:tc>
@@ -4846,18 +4821,7 @@
                 <w:sz w:val="24"/>
                 <w:szCs w:val="24"/>
               </w:rPr>
-              <w:t xml:space="preserve"> (2 </w:t>
-            </w:r>
-            <w:r>
-              <w:rPr>
-                <w:rFonts w:ascii="Calibri" w:hAnsi="Calibri" w:cs="Calibri"/>
-                <w:b/>
-                <w:bCs/>
-                <w:color w:val="404040"/>
-                <w:sz w:val="24"/>
-                <w:szCs w:val="24"/>
-              </w:rPr>
-              <w:t>Days)</w:t>
+              <w:t xml:space="preserve"> (2 Days)</w:t>
             </w:r>
           </w:p>
         </w:tc>
@@ -4991,18 +4955,7 @@
                 <w:sz w:val="24"/>
                 <w:szCs w:val="24"/>
               </w:rPr>
-              <w:t xml:space="preserve"> (2 </w:t>
-            </w:r>
-            <w:r>
-              <w:rPr>
-                <w:rFonts w:ascii="Calibri" w:hAnsi="Calibri" w:cs="Calibri"/>
-                <w:b/>
-                <w:bCs/>
-                <w:color w:val="404040"/>
-                <w:sz w:val="24"/>
-                <w:szCs w:val="24"/>
-              </w:rPr>
-              <w:t>Days)</w:t>
+              <w:t xml:space="preserve"> (2 Days)</w:t>
             </w:r>
           </w:p>
         </w:tc>
@@ -5137,18 +5090,7 @@
                 <w:sz w:val="24"/>
                 <w:szCs w:val="24"/>
               </w:rPr>
-              <w:t xml:space="preserve"> (4 </w:t>
-            </w:r>
-            <w:r>
-              <w:rPr>
-                <w:rFonts w:ascii="Calibri" w:hAnsi="Calibri" w:cs="Calibri"/>
-                <w:b/>
-                <w:bCs/>
-                <w:color w:val="404040"/>
-                <w:sz w:val="24"/>
-                <w:szCs w:val="24"/>
-              </w:rPr>
-              <w:t>Days)</w:t>
+              <w:t xml:space="preserve"> (4 Days)</w:t>
             </w:r>
           </w:p>
         </w:tc>
@@ -5243,18 +5185,7 @@
                 <w:sz w:val="24"/>
                 <w:szCs w:val="24"/>
               </w:rPr>
-              <w:t xml:space="preserve"> (2 </w:t>
-            </w:r>
-            <w:r>
-              <w:rPr>
-                <w:rFonts w:ascii="Calibri" w:hAnsi="Calibri" w:cs="Calibri"/>
-                <w:b/>
-                <w:bCs/>
-                <w:color w:val="404040"/>
-                <w:sz w:val="24"/>
-                <w:szCs w:val="24"/>
-              </w:rPr>
-              <w:t>Days)</w:t>
+              <w:t xml:space="preserve"> (2 Days)</w:t>
             </w:r>
           </w:p>
         </w:tc>
@@ -5388,18 +5319,7 @@
                 <w:sz w:val="24"/>
                 <w:szCs w:val="24"/>
               </w:rPr>
-              <w:t xml:space="preserve"> (1 </w:t>
-            </w:r>
-            <w:r>
-              <w:rPr>
-                <w:rFonts w:ascii="Calibri" w:hAnsi="Calibri" w:cs="Calibri"/>
-                <w:b/>
-                <w:bCs/>
-                <w:color w:val="404040"/>
-                <w:sz w:val="24"/>
-                <w:szCs w:val="24"/>
-              </w:rPr>
-              <w:t>Days)</w:t>
+              <w:t xml:space="preserve"> (1 Days)</w:t>
             </w:r>
           </w:p>
         </w:tc>
@@ -5533,18 +5453,7 @@
                 <w:sz w:val="24"/>
                 <w:szCs w:val="24"/>
               </w:rPr>
-              <w:t xml:space="preserve"> (1</w:t>
-            </w:r>
-            <w:r>
-              <w:rPr>
-                <w:rFonts w:ascii="Calibri" w:hAnsi="Calibri" w:cs="Calibri"/>
-                <w:b/>
-                <w:bCs/>
-                <w:color w:val="404040"/>
-                <w:sz w:val="24"/>
-                <w:szCs w:val="24"/>
-              </w:rPr>
-              <w:t xml:space="preserve"> Days)</w:t>
+              <w:t xml:space="preserve"> (1 Days)</w:t>
             </w:r>
           </w:p>
         </w:tc>
@@ -5678,18 +5587,7 @@
                 <w:sz w:val="24"/>
                 <w:szCs w:val="24"/>
               </w:rPr>
-              <w:t xml:space="preserve"> (4</w:t>
-            </w:r>
-            <w:r>
-              <w:rPr>
-                <w:rFonts w:ascii="Calibri" w:hAnsi="Calibri" w:cs="Calibri"/>
-                <w:b/>
-                <w:bCs/>
-                <w:color w:val="404040"/>
-                <w:sz w:val="24"/>
-                <w:szCs w:val="24"/>
-              </w:rPr>
-              <w:t xml:space="preserve"> Days)</w:t>
+              <w:t xml:space="preserve"> (4 Days)</w:t>
             </w:r>
           </w:p>
         </w:tc>
@@ -5784,18 +5682,7 @@
                 <w:sz w:val="24"/>
                 <w:szCs w:val="24"/>
               </w:rPr>
-              <w:t xml:space="preserve"> (1</w:t>
-            </w:r>
-            <w:r>
-              <w:rPr>
-                <w:rFonts w:ascii="Calibri" w:hAnsi="Calibri" w:cs="Calibri"/>
-                <w:b/>
-                <w:bCs/>
-                <w:color w:val="404040"/>
-                <w:sz w:val="24"/>
-                <w:szCs w:val="24"/>
-              </w:rPr>
-              <w:t xml:space="preserve"> Days)</w:t>
+              <w:t xml:space="preserve"> (1 Days)</w:t>
             </w:r>
           </w:p>
         </w:tc>
@@ -5929,18 +5816,7 @@
                 <w:sz w:val="24"/>
                 <w:szCs w:val="24"/>
               </w:rPr>
-              <w:t xml:space="preserve"> (2 </w:t>
-            </w:r>
-            <w:r>
-              <w:rPr>
-                <w:rFonts w:ascii="Calibri" w:hAnsi="Calibri" w:cs="Calibri"/>
-                <w:b/>
-                <w:bCs/>
-                <w:color w:val="404040"/>
-                <w:sz w:val="24"/>
-                <w:szCs w:val="24"/>
-              </w:rPr>
-              <w:t>Days)</w:t>
+              <w:t xml:space="preserve"> (2 Days)</w:t>
             </w:r>
           </w:p>
         </w:tc>
@@ -6105,18 +5981,7 @@
                 <w:sz w:val="24"/>
                 <w:szCs w:val="24"/>
               </w:rPr>
-              <w:t xml:space="preserve"> (2 </w:t>
-            </w:r>
-            <w:r>
-              <w:rPr>
-                <w:rFonts w:ascii="Calibri" w:hAnsi="Calibri" w:cs="Calibri"/>
-                <w:b/>
-                <w:bCs/>
-                <w:color w:val="404040"/>
-                <w:sz w:val="24"/>
-                <w:szCs w:val="24"/>
-              </w:rPr>
-              <w:t>Days)</w:t>
+              <w:t xml:space="preserve"> (2 Days)</w:t>
             </w:r>
           </w:p>
         </w:tc>
@@ -6369,18 +6234,7 @@
                 <w:sz w:val="24"/>
                 <w:szCs w:val="24"/>
               </w:rPr>
-              <w:t xml:space="preserve"> (1 </w:t>
-            </w:r>
-            <w:r>
-              <w:rPr>
-                <w:rFonts w:ascii="Calibri" w:hAnsi="Calibri" w:cs="Calibri"/>
-                <w:b/>
-                <w:bCs/>
-                <w:color w:val="404040"/>
-                <w:sz w:val="24"/>
-                <w:szCs w:val="24"/>
-              </w:rPr>
-              <w:t>Days)</w:t>
+              <w:t xml:space="preserve"> (1 Days)</w:t>
             </w:r>
           </w:p>
         </w:tc>
@@ -6514,18 +6368,7 @@
                 <w:sz w:val="24"/>
                 <w:szCs w:val="24"/>
               </w:rPr>
-              <w:t xml:space="preserve"> (2</w:t>
-            </w:r>
-            <w:r>
-              <w:rPr>
-                <w:rFonts w:ascii="Calibri" w:hAnsi="Calibri" w:cs="Calibri"/>
-                <w:b/>
-                <w:bCs/>
-                <w:color w:val="404040"/>
-                <w:sz w:val="24"/>
-                <w:szCs w:val="24"/>
-              </w:rPr>
-              <w:t xml:space="preserve"> Days)</w:t>
+              <w:t xml:space="preserve"> (2 Days)</w:t>
             </w:r>
           </w:p>
         </w:tc>
@@ -6659,18 +6502,7 @@
                 <w:sz w:val="24"/>
                 <w:szCs w:val="24"/>
               </w:rPr>
-              <w:t xml:space="preserve"> (2 </w:t>
-            </w:r>
-            <w:r>
-              <w:rPr>
-                <w:rFonts w:ascii="Calibri" w:hAnsi="Calibri" w:cs="Calibri"/>
-                <w:b/>
-                <w:bCs/>
-                <w:color w:val="404040"/>
-                <w:sz w:val="24"/>
-                <w:szCs w:val="24"/>
-              </w:rPr>
-              <w:t>Days)</w:t>
+              <w:t xml:space="preserve"> (2 Days)</w:t>
             </w:r>
           </w:p>
         </w:tc>
@@ -6826,18 +6658,7 @@
                 <w:sz w:val="24"/>
                 <w:szCs w:val="24"/>
               </w:rPr>
-              <w:t xml:space="preserve"> (7 </w:t>
-            </w:r>
-            <w:r>
-              <w:rPr>
-                <w:rFonts w:ascii="Calibri" w:hAnsi="Calibri" w:cs="Calibri"/>
-                <w:b/>
-                <w:bCs/>
-                <w:color w:val="404040"/>
-                <w:sz w:val="24"/>
-                <w:szCs w:val="24"/>
-              </w:rPr>
-              <w:t>Days)</w:t>
+              <w:t xml:space="preserve"> (7 Days)</w:t>
             </w:r>
           </w:p>
         </w:tc>
@@ -6932,18 +6753,7 @@
                 <w:sz w:val="24"/>
                 <w:szCs w:val="24"/>
               </w:rPr>
-              <w:t xml:space="preserve"> (4</w:t>
-            </w:r>
-            <w:r>
-              <w:rPr>
-                <w:rFonts w:ascii="Calibri" w:hAnsi="Calibri" w:cs="Calibri"/>
-                <w:b/>
-                <w:bCs/>
-                <w:color w:val="404040"/>
-                <w:sz w:val="24"/>
-                <w:szCs w:val="24"/>
-              </w:rPr>
-              <w:t xml:space="preserve"> Days)</w:t>
+              <w:t xml:space="preserve"> (4 Days)</w:t>
             </w:r>
           </w:p>
         </w:tc>
@@ -7078,18 +6888,7 @@
                 <w:sz w:val="24"/>
                 <w:szCs w:val="24"/>
               </w:rPr>
-              <w:t xml:space="preserve"> (4</w:t>
-            </w:r>
-            <w:r>
-              <w:rPr>
-                <w:rFonts w:ascii="Calibri" w:hAnsi="Calibri" w:cs="Calibri"/>
-                <w:b/>
-                <w:bCs/>
-                <w:color w:val="404040"/>
-                <w:sz w:val="24"/>
-                <w:szCs w:val="24"/>
-              </w:rPr>
-              <w:t xml:space="preserve"> Days)</w:t>
+              <w:t xml:space="preserve"> (4 Days)</w:t>
             </w:r>
           </w:p>
         </w:tc>
@@ -7250,18 +7049,7 @@
                 <w:sz w:val="24"/>
                 <w:szCs w:val="24"/>
               </w:rPr>
-              <w:t xml:space="preserve"> (4</w:t>
-            </w:r>
-            <w:r>
-              <w:rPr>
-                <w:rFonts w:ascii="Calibri" w:hAnsi="Calibri" w:cs="Calibri"/>
-                <w:b/>
-                <w:bCs/>
-                <w:color w:val="404040"/>
-                <w:sz w:val="24"/>
-                <w:szCs w:val="24"/>
-              </w:rPr>
-              <w:t xml:space="preserve"> Days)</w:t>
+              <w:t xml:space="preserve"> (4 Days)</w:t>
             </w:r>
           </w:p>
         </w:tc>
@@ -7356,18 +7144,7 @@
                 <w:sz w:val="24"/>
                 <w:szCs w:val="24"/>
               </w:rPr>
-              <w:t xml:space="preserve"> (2</w:t>
-            </w:r>
-            <w:r>
-              <w:rPr>
-                <w:rFonts w:ascii="Calibri" w:hAnsi="Calibri" w:cs="Calibri"/>
-                <w:b/>
-                <w:bCs/>
-                <w:color w:val="404040"/>
-                <w:sz w:val="24"/>
-                <w:szCs w:val="24"/>
-              </w:rPr>
-              <w:t xml:space="preserve"> Days)</w:t>
+              <w:t xml:space="preserve"> (2 Days)</w:t>
             </w:r>
           </w:p>
         </w:tc>
@@ -7510,18 +7287,7 @@
                 <w:sz w:val="24"/>
                 <w:szCs w:val="24"/>
               </w:rPr>
-              <w:t xml:space="preserve"> (3</w:t>
-            </w:r>
-            <w:r>
-              <w:rPr>
-                <w:rFonts w:ascii="Calibri" w:hAnsi="Calibri" w:cs="Calibri"/>
-                <w:b/>
-                <w:bCs/>
-                <w:color w:val="404040"/>
-                <w:sz w:val="24"/>
-                <w:szCs w:val="24"/>
-              </w:rPr>
-              <w:t xml:space="preserve"> Days)</w:t>
+              <w:t xml:space="preserve"> (3 Days)</w:t>
             </w:r>
           </w:p>
         </w:tc>
@@ -7616,18 +7382,7 @@
                 <w:sz w:val="24"/>
                 <w:szCs w:val="24"/>
               </w:rPr>
-              <w:t xml:space="preserve"> (2</w:t>
-            </w:r>
-            <w:r>
-              <w:rPr>
-                <w:rFonts w:ascii="Calibri" w:hAnsi="Calibri" w:cs="Calibri"/>
-                <w:b/>
-                <w:bCs/>
-                <w:color w:val="404040"/>
-                <w:sz w:val="24"/>
-                <w:szCs w:val="24"/>
-              </w:rPr>
-              <w:t xml:space="preserve"> Days)</w:t>
+              <w:t xml:space="preserve"> (2 Days)</w:t>
             </w:r>
           </w:p>
         </w:tc>
@@ -7761,18 +7516,7 @@
                 <w:sz w:val="24"/>
                 <w:szCs w:val="24"/>
               </w:rPr>
-              <w:t xml:space="preserve"> (2</w:t>
-            </w:r>
-            <w:r>
-              <w:rPr>
-                <w:rFonts w:ascii="Calibri" w:hAnsi="Calibri" w:cs="Calibri"/>
-                <w:b/>
-                <w:bCs/>
-                <w:color w:val="404040"/>
-                <w:sz w:val="24"/>
-                <w:szCs w:val="24"/>
-              </w:rPr>
-              <w:t xml:space="preserve"> Days)</w:t>
+              <w:t xml:space="preserve"> (2 Days)</w:t>
             </w:r>
           </w:p>
         </w:tc>
@@ -7906,18 +7650,7 @@
                 <w:sz w:val="24"/>
                 <w:szCs w:val="24"/>
               </w:rPr>
-              <w:t xml:space="preserve"> (4</w:t>
-            </w:r>
-            <w:r>
-              <w:rPr>
-                <w:rFonts w:ascii="Calibri" w:hAnsi="Calibri" w:cs="Calibri"/>
-                <w:b/>
-                <w:bCs/>
-                <w:color w:val="404040"/>
-                <w:sz w:val="24"/>
-                <w:szCs w:val="24"/>
-              </w:rPr>
-              <w:t xml:space="preserve"> Days)</w:t>
+              <w:t xml:space="preserve"> (4 Days)</w:t>
             </w:r>
           </w:p>
         </w:tc>
@@ -8012,18 +7745,7 @@
                 <w:sz w:val="24"/>
                 <w:szCs w:val="24"/>
               </w:rPr>
-              <w:t xml:space="preserve"> (1</w:t>
-            </w:r>
-            <w:r>
-              <w:rPr>
-                <w:rFonts w:ascii="Calibri" w:hAnsi="Calibri" w:cs="Calibri"/>
-                <w:b/>
-                <w:bCs/>
-                <w:color w:val="404040"/>
-                <w:sz w:val="24"/>
-                <w:szCs w:val="24"/>
-              </w:rPr>
-              <w:t xml:space="preserve"> Days)</w:t>
+              <w:t xml:space="preserve"> (1 Days)</w:t>
             </w:r>
           </w:p>
         </w:tc>
@@ -8157,18 +7879,7 @@
                 <w:sz w:val="24"/>
                 <w:szCs w:val="24"/>
               </w:rPr>
-              <w:t xml:space="preserve"> (1 </w:t>
-            </w:r>
-            <w:r>
-              <w:rPr>
-                <w:rFonts w:ascii="Calibri" w:hAnsi="Calibri" w:cs="Calibri"/>
-                <w:b/>
-                <w:bCs/>
-                <w:color w:val="404040"/>
-                <w:sz w:val="24"/>
-                <w:szCs w:val="24"/>
-              </w:rPr>
-              <w:t>Days)</w:t>
+              <w:t xml:space="preserve"> (1 Days)</w:t>
             </w:r>
           </w:p>
         </w:tc>
@@ -8454,6 +8165,9 @@
     </w:p>
     <w:p>
       <w:r>
+        <w:rPr>
+          <w:noProof/>
+        </w:rPr>
         <w:drawing>
           <wp:inline distT="0" distB="0" distL="0" distR="0" wp14:anchorId="0A125DB7" wp14:editId="7A525532">
             <wp:extent cx="5731510" cy="5928360"/>
@@ -8515,7 +8229,7 @@
 </file>
 
 <file path=word/numbering.xml><?xml version="1.0" encoding="utf-8"?>
-<w:numbering xmlns:wpc="http://schemas.microsoft.com/office/word/2010/wordprocessingCanvas" xmlns:cx="http://schemas.microsoft.com/office/drawing/2014/chartex" xmlns:cx1="http://schemas.microsoft.com/office/drawing/2015/9/8/chartex" xmlns:cx2="http://schemas.microsoft.com/office/drawing/2015/10/21/chartex" xmlns:cx3="http://schemas.microsoft.com/office/drawing/2016/5/9/chartex" xmlns:cx4="http://schemas.microsoft.com/office/drawing/2016/5/10/chartex" xmlns:cx5="http://schemas.microsoft.com/office/drawing/2016/5/11/chartex" xmlns:cx6="http://schemas.microsoft.com/office/drawing/2016/5/12/chartex" xmlns:cx7="http://schemas.microsoft.com/office/drawing/2016/5/13/chartex" xmlns:cx8="http://schemas.microsoft.com/office/drawing/2016/5/14/chartex" xmlns:mc="http://schemas.openxmlformats.org/markup-compatibility/2006" xmlns:aink="http://schemas.microsoft.com/office/drawing/2016/ink" xmlns:am3d="http://schemas.microsoft.com/office/drawing/2017/model3d" xmlns:o="urn:schemas-microsoft-com:office:office" xmlns:r="http://schemas.openxmlformats.org/officeDocument/2006/relationships" xmlns:m="http://schemas.openxmlformats.org/officeDocument/2006/math" xmlns:v="urn:schemas-microsoft-com:vml" xmlns:wp14="http://schemas.microsoft.com/office/word/2010/wordprocessingDrawing" xmlns:wp="http://schemas.openxmlformats.org/drawingml/2006/wordprocessingDrawing" xmlns:w10="urn:schemas-microsoft-com:office:word" xmlns:w="http://schemas.openxmlformats.org/wordprocessingml/2006/main" xmlns:w14="http://schemas.microsoft.com/office/word/2010/wordml" xmlns:w15="http://schemas.microsoft.com/office/word/2012/wordml" xmlns:w16cex="http://schemas.microsoft.com/office/word/2018/wordml/cex" xmlns:w16cid="http://schemas.microsoft.com/office/word/2016/wordml/cid" xmlns:w16="http://schemas.microsoft.com/office/word/2018/wordml" xmlns:w16sdtdh="http://schemas.microsoft.com/office/word/2020/wordml/sdtdatahash" xmlns:w16se="http://schemas.microsoft.com/office/word/2015/wordml/symex" xmlns:wpg="http://schemas.microsoft.com/office/word/2010/wordprocessingGroup" xmlns:wpi="http://schemas.microsoft.com/office/word/2010/wordprocessingInk" xmlns:wne="http://schemas.microsoft.com/office/word/2006/wordml" xmlns:wps="http://schemas.microsoft.com/office/word/2010/wordprocessingShape" mc:Ignorable="w14 w15 w16se w16cid w16 w16cex w16sdtdh wp14">
+<w:numbering xmlns:wpc="http://schemas.microsoft.com/office/word/2010/wordprocessingCanvas" xmlns:cx="http://schemas.microsoft.com/office/drawing/2014/chartex" xmlns:cx1="http://schemas.microsoft.com/office/drawing/2015/9/8/chartex" xmlns:cx2="http://schemas.microsoft.com/office/drawing/2015/10/21/chartex" xmlns:cx3="http://schemas.microsoft.com/office/drawing/2016/5/9/chartex" xmlns:cx4="http://schemas.microsoft.com/office/drawing/2016/5/10/chartex" xmlns:cx5="http://schemas.microsoft.com/office/drawing/2016/5/11/chartex" xmlns:cx6="http://schemas.microsoft.com/office/drawing/2016/5/12/chartex" xmlns:cx7="http://schemas.microsoft.com/office/drawing/2016/5/13/chartex" xmlns:cx8="http://schemas.microsoft.com/office/drawing/2016/5/14/chartex" xmlns:mc="http://schemas.openxmlformats.org/markup-compatibility/2006" xmlns:aink="http://schemas.microsoft.com/office/drawing/2016/ink" xmlns:am3d="http://schemas.microsoft.com/office/drawing/2017/model3d" xmlns:o="urn:schemas-microsoft-com:office:office" xmlns:oel="http://schemas.microsoft.com/office/2019/extlst" xmlns:r="http://schemas.openxmlformats.org/officeDocument/2006/relationships" xmlns:m="http://schemas.openxmlformats.org/officeDocument/2006/math" xmlns:v="urn:schemas-microsoft-com:vml" xmlns:wp14="http://schemas.microsoft.com/office/word/2010/wordprocessingDrawing" xmlns:wp="http://schemas.openxmlformats.org/drawingml/2006/wordprocessingDrawing" xmlns:w10="urn:schemas-microsoft-com:office:word" xmlns:w="http://schemas.openxmlformats.org/wordprocessingml/2006/main" xmlns:w14="http://schemas.microsoft.com/office/word/2010/wordml" xmlns:w15="http://schemas.microsoft.com/office/word/2012/wordml" xmlns:w16cex="http://schemas.microsoft.com/office/word/2018/wordml/cex" xmlns:w16cid="http://schemas.microsoft.com/office/word/2016/wordml/cid" xmlns:w16="http://schemas.microsoft.com/office/word/2018/wordml" xmlns:w16sdtdh="http://schemas.microsoft.com/office/word/2020/wordml/sdtdatahash" xmlns:w16se="http://schemas.microsoft.com/office/word/2015/wordml/symex" xmlns:wpg="http://schemas.microsoft.com/office/word/2010/wordprocessingGroup" xmlns:wpi="http://schemas.microsoft.com/office/word/2010/wordprocessingInk" xmlns:wne="http://schemas.microsoft.com/office/word/2006/wordml" xmlns:wps="http://schemas.microsoft.com/office/word/2010/wordprocessingShape" mc:Ignorable="w14 w15 w16se w16cid w16 w16cex w16sdtdh wp14">
   <w:abstractNum w:abstractNumId="0" w15:restartNumberingAfterBreak="0">
     <w:nsid w:val="0B1A1B5B"/>
     <w:multiLevelType w:val="multilevel"/>
@@ -11256,64 +10970,64 @@
       </w:rPr>
     </w:lvl>
   </w:abstractNum>
-  <w:num w:numId="1">
+  <w:num w:numId="1" w16cid:durableId="1206020150">
     <w:abstractNumId w:val="5"/>
   </w:num>
-  <w:num w:numId="2">
+  <w:num w:numId="2" w16cid:durableId="2137946990">
     <w:abstractNumId w:val="18"/>
   </w:num>
-  <w:num w:numId="3">
+  <w:num w:numId="3" w16cid:durableId="1006710074">
     <w:abstractNumId w:val="7"/>
   </w:num>
-  <w:num w:numId="4">
+  <w:num w:numId="4" w16cid:durableId="9139242">
     <w:abstractNumId w:val="13"/>
   </w:num>
-  <w:num w:numId="5">
+  <w:num w:numId="5" w16cid:durableId="343359153">
     <w:abstractNumId w:val="0"/>
   </w:num>
-  <w:num w:numId="6">
+  <w:num w:numId="6" w16cid:durableId="649943937">
     <w:abstractNumId w:val="11"/>
   </w:num>
-  <w:num w:numId="7">
+  <w:num w:numId="7" w16cid:durableId="784812022">
     <w:abstractNumId w:val="9"/>
   </w:num>
-  <w:num w:numId="8">
+  <w:num w:numId="8" w16cid:durableId="1380128767">
     <w:abstractNumId w:val="15"/>
   </w:num>
-  <w:num w:numId="9">
+  <w:num w:numId="9" w16cid:durableId="960259415">
     <w:abstractNumId w:val="10"/>
   </w:num>
-  <w:num w:numId="10">
+  <w:num w:numId="10" w16cid:durableId="1340740479">
     <w:abstractNumId w:val="1"/>
   </w:num>
-  <w:num w:numId="11">
+  <w:num w:numId="11" w16cid:durableId="1927883315">
     <w:abstractNumId w:val="2"/>
   </w:num>
-  <w:num w:numId="12">
+  <w:num w:numId="12" w16cid:durableId="348679793">
     <w:abstractNumId w:val="19"/>
   </w:num>
-  <w:num w:numId="13">
+  <w:num w:numId="13" w16cid:durableId="1336228166">
     <w:abstractNumId w:val="4"/>
   </w:num>
-  <w:num w:numId="14">
+  <w:num w:numId="14" w16cid:durableId="349648837">
     <w:abstractNumId w:val="14"/>
   </w:num>
-  <w:num w:numId="15">
+  <w:num w:numId="15" w16cid:durableId="1896546645">
     <w:abstractNumId w:val="17"/>
   </w:num>
-  <w:num w:numId="16">
+  <w:num w:numId="16" w16cid:durableId="96220070">
     <w:abstractNumId w:val="12"/>
   </w:num>
-  <w:num w:numId="17">
+  <w:num w:numId="17" w16cid:durableId="425541338">
     <w:abstractNumId w:val="3"/>
   </w:num>
-  <w:num w:numId="18">
+  <w:num w:numId="18" w16cid:durableId="43526349">
     <w:abstractNumId w:val="16"/>
   </w:num>
-  <w:num w:numId="19">
+  <w:num w:numId="19" w16cid:durableId="196234540">
     <w:abstractNumId w:val="6"/>
   </w:num>
-  <w:num w:numId="20">
+  <w:num w:numId="20" w16cid:durableId="46805743">
     <w:abstractNumId w:val="8"/>
   </w:num>
 </w:numbering>
@@ -11931,6 +11645,7 @@
   <w:style w:type="character" w:default="1" w:styleId="DefaultParagraphFont">
     <w:name w:val="Default Paragraph Font"/>
     <w:uiPriority w:val="1"/>
+    <w:semiHidden/>
     <w:unhideWhenUsed/>
   </w:style>
   <w:style w:type="table" w:default="1" w:styleId="TableNormal">

</xml_diff>